<commit_message>
we did it boy base_connaissance is no more
</commit_message>
<xml_diff>
--- a/rapport.docx
+++ b/rapport.docx
@@ -6,7 +6,7 @@
       <w:pPr>
         <w:jc w:val="center"/>
         <w:rPr>
-          <w:rFonts w:ascii="Algerian" w:hAnsi="Algerian"/>
+          <w:rFonts w:ascii="Agency FB" w:hAnsi="Agency FB" w:cs="Aharoni"/>
           <w:color w:val="FF0000"/>
           <w:sz w:val="40"/>
           <w:szCs w:val="40"/>
@@ -15,7 +15,7 @@
       </w:pPr>
       <w:r>
         <w:rPr>
-          <w:rFonts w:ascii="Algerian" w:hAnsi="Algerian"/>
+          <w:rFonts w:ascii="Agency FB" w:hAnsi="Agency FB" w:cs="Aharoni"/>
           <w:noProof/>
           <w:color w:val="FF0000"/>
           <w:sz w:val="40"/>
@@ -110,8 +110,13 @@
                 <v:textbox style="mso-fit-shape-to-text:t">
                   <w:txbxContent>
                     <w:p>
+                      <w:proofErr w:type="spellStart"/>
                       <w:r>
-                        <w:t>Caillier Paul</w:t>
+                        <w:t>Caillier</w:t>
+                      </w:r>
+                      <w:proofErr w:type="spellEnd"/>
+                      <w:r>
+                        <w:t xml:space="preserve"> Paul</w:t>
                       </w:r>
                     </w:p>
                     <w:p>
@@ -129,14 +134,26 @@
       </w:r>
       <w:r>
         <w:rPr>
+          <w:rFonts w:ascii="Agency FB" w:hAnsi="Agency FB" w:cs="Aharoni"/>
+          <w:color w:val="FF0000"/>
+          <w:sz w:val="40"/>
+          <w:szCs w:val="40"/>
+          <w:u w:val="single"/>
+        </w:rPr>
+        <w:t>Système expert</w:t>
+      </w:r>
+    </w:p>
+    <w:p>
+      <w:pPr>
+        <w:jc w:val="center"/>
+        <w:rPr>
           <w:rFonts w:ascii="Algerian" w:hAnsi="Algerian"/>
           <w:color w:val="FF0000"/>
           <w:sz w:val="40"/>
           <w:szCs w:val="40"/>
           <w:u w:val="single"/>
         </w:rPr>
-        <w:t>Système expert</w:t>
-      </w:r>
+      </w:pPr>
     </w:p>
     <w:p>
       <w:pPr>
@@ -152,18 +169,6 @@
     </w:p>
     <w:p>
       <w:pPr>
-        <w:jc w:val="center"/>
-        <w:rPr>
-          <w:rFonts w:ascii="Algerian" w:hAnsi="Algerian"/>
-          <w:color w:val="FF0000"/>
-          <w:sz w:val="40"/>
-          <w:szCs w:val="40"/>
-          <w:u w:val="single"/>
-        </w:rPr>
-      </w:pPr>
-    </w:p>
-    <w:p>
-      <w:pPr>
         <w:rPr>
           <w:rFonts w:asciiTheme="majorHAnsi" w:hAnsiTheme="majorHAnsi" w:cstheme="majorHAnsi"/>
         </w:rPr>
@@ -280,48 +285,64 @@
         <w:rPr>
           <w:rFonts w:asciiTheme="majorHAnsi" w:hAnsiTheme="majorHAnsi" w:cstheme="majorHAnsi"/>
         </w:rPr>
-        <w:t>Jeux d’essais…………………………………………………………………………………………………………………………</w:t>
+        <w:t>Jeux d’essais………………………………………………………………………………………………………………………………page </w:t>
+      </w:r>
+      <w:r>
+        <w:rPr>
+          <w:rFonts w:asciiTheme="majorHAnsi" w:hAnsiTheme="majorHAnsi" w:cstheme="majorHAnsi"/>
+        </w:rPr>
+        <w:t>18</w:t>
+      </w:r>
+      <w:r>
+        <w:rPr>
+          <w:rFonts w:asciiTheme="majorHAnsi" w:hAnsiTheme="majorHAnsi" w:cstheme="majorHAnsi"/>
+        </w:rPr>
+        <w:t>.</w:t>
+      </w:r>
+    </w:p>
+    <w:p>
+      <w:pPr>
+        <w:rPr>
+          <w:rFonts w:asciiTheme="majorHAnsi" w:hAnsiTheme="majorHAnsi" w:cstheme="majorHAnsi"/>
+        </w:rPr>
+      </w:pPr>
+      <w:r>
+        <w:rPr>
+          <w:rFonts w:asciiTheme="majorHAnsi" w:hAnsiTheme="majorHAnsi" w:cstheme="majorHAnsi"/>
+        </w:rPr>
+        <w:t>Commentaires ……………………………………………………………………………………………………………………</w:t>
       </w:r>
       <w:proofErr w:type="gramStart"/>
       <w:r>
         <w:rPr>
           <w:rFonts w:asciiTheme="majorHAnsi" w:hAnsiTheme="majorHAnsi" w:cstheme="majorHAnsi"/>
         </w:rPr>
-        <w:t>…….</w:t>
+        <w:t>……</w:t>
+      </w:r>
+      <w:r>
+        <w:rPr>
+          <w:rFonts w:asciiTheme="majorHAnsi" w:hAnsiTheme="majorHAnsi" w:cstheme="majorHAnsi"/>
+        </w:rPr>
+        <w:t>.</w:t>
       </w:r>
       <w:proofErr w:type="gramEnd"/>
       <w:r>
         <w:rPr>
           <w:rFonts w:asciiTheme="majorHAnsi" w:hAnsiTheme="majorHAnsi" w:cstheme="majorHAnsi"/>
         </w:rPr>
-        <w:t>.page ?.</w:t>
-      </w:r>
-    </w:p>
-    <w:p>
-      <w:pPr>
+        <w:t>page </w:t>
+      </w:r>
+      <w:r>
         <w:rPr>
           <w:rFonts w:asciiTheme="majorHAnsi" w:hAnsiTheme="majorHAnsi" w:cstheme="majorHAnsi"/>
         </w:rPr>
-      </w:pPr>
+        <w:t>19</w:t>
+      </w:r>
       <w:r>
         <w:rPr>
           <w:rFonts w:asciiTheme="majorHAnsi" w:hAnsiTheme="majorHAnsi" w:cstheme="majorHAnsi"/>
         </w:rPr>
-        <w:t>Commentaires ………………………………………………………………………………………………………………………</w:t>
-      </w:r>
-      <w:proofErr w:type="gramStart"/>
-      <w:r>
-        <w:rPr>
-          <w:rFonts w:asciiTheme="majorHAnsi" w:hAnsiTheme="majorHAnsi" w:cstheme="majorHAnsi"/>
-        </w:rPr>
-        <w:t>…….</w:t>
-      </w:r>
-      <w:proofErr w:type="gramEnd"/>
-      <w:r>
-        <w:rPr>
-          <w:rFonts w:asciiTheme="majorHAnsi" w:hAnsiTheme="majorHAnsi" w:cstheme="majorHAnsi"/>
-        </w:rPr>
-        <w:t>page ?.</w:t>
+        <w:t>.</w:t>
       </w:r>
     </w:p>
     <w:p>
@@ -3681,6 +3702,7 @@
         <w:ind w:firstLine="708"/>
         <w:rPr>
           <w:rFonts w:cstheme="minorHAnsi"/>
+          <w:lang w:val="en-GB"/>
         </w:rPr>
       </w:pPr>
       <w:r>
@@ -3689,32 +3711,48 @@
         </w:rPr>
         <w:t xml:space="preserve">        </w:t>
       </w:r>
-      <w:proofErr w:type="spellStart"/>
-      <w:proofErr w:type="gramStart"/>
-      <w:r>
-        <w:rPr>
-          <w:rFonts w:cstheme="minorHAnsi"/>
+      <w:r>
+        <w:rPr>
+          <w:rFonts w:cstheme="minorHAnsi"/>
+          <w:lang w:val="en-GB"/>
         </w:rPr>
         <w:t>p</w:t>
       </w:r>
       <w:r>
         <w:rPr>
           <w:rFonts w:cstheme="minorHAnsi"/>
+          <w:lang w:val="en-GB"/>
         </w:rPr>
         <w:t>rem</w:t>
       </w:r>
-      <w:proofErr w:type="spellEnd"/>
-      <w:proofErr w:type="gramEnd"/>
-      <w:r>
-        <w:rPr>
-          <w:rFonts w:cstheme="minorHAnsi"/>
-        </w:rPr>
-        <w:t>=suivant(</w:t>
-      </w:r>
-      <w:proofErr w:type="spellStart"/>
-      <w:r>
-        <w:rPr>
-          <w:rFonts w:cstheme="minorHAnsi"/>
+      <w:r>
+        <w:rPr>
+          <w:rFonts w:cstheme="minorHAnsi"/>
+          <w:lang w:val="en-GB"/>
+        </w:rPr>
+        <w:t>=</w:t>
+      </w:r>
+      <w:proofErr w:type="spellStart"/>
+      <w:r>
+        <w:rPr>
+          <w:rFonts w:cstheme="minorHAnsi"/>
+          <w:lang w:val="en-GB"/>
+        </w:rPr>
+        <w:t>suivant</w:t>
+      </w:r>
+      <w:proofErr w:type="spellEnd"/>
+      <w:r>
+        <w:rPr>
+          <w:rFonts w:cstheme="minorHAnsi"/>
+          <w:lang w:val="en-GB"/>
+        </w:rPr>
+        <w:t>(</w:t>
+      </w:r>
+      <w:proofErr w:type="spellStart"/>
+      <w:r>
+        <w:rPr>
+          <w:rFonts w:cstheme="minorHAnsi"/>
+          <w:lang w:val="en-GB"/>
         </w:rPr>
         <w:t>ruleprem</w:t>
       </w:r>
@@ -3722,6 +3760,7 @@
       <w:r>
         <w:rPr>
           <w:rFonts w:cstheme="minorHAnsi"/>
+          <w:lang w:val="en-GB"/>
         </w:rPr>
         <w:t>)</w:t>
       </w:r>
@@ -3731,25 +3770,29 @@
         <w:ind w:firstLine="708"/>
         <w:rPr>
           <w:rFonts w:cstheme="minorHAnsi"/>
-        </w:rPr>
-      </w:pPr>
-      <w:r>
-        <w:rPr>
-          <w:rFonts w:cstheme="minorHAnsi"/>
+          <w:lang w:val="en-GB"/>
+        </w:rPr>
+      </w:pPr>
+      <w:r>
+        <w:rPr>
+          <w:rFonts w:cstheme="minorHAnsi"/>
+          <w:lang w:val="en-GB"/>
         </w:rPr>
         <w:t xml:space="preserve">        </w:t>
       </w:r>
-      <w:proofErr w:type="gramStart"/>
-      <w:r>
-        <w:rPr>
-          <w:rFonts w:cstheme="minorHAnsi"/>
+      <w:proofErr w:type="spellStart"/>
+      <w:r>
+        <w:rPr>
+          <w:rFonts w:cstheme="minorHAnsi"/>
+          <w:lang w:val="en-GB"/>
         </w:rPr>
         <w:t>suivant</w:t>
       </w:r>
-      <w:proofErr w:type="gramEnd"/>
-      <w:r>
-        <w:rPr>
-          <w:rFonts w:cstheme="minorHAnsi"/>
+      <w:proofErr w:type="spellEnd"/>
+      <w:r>
+        <w:rPr>
+          <w:rFonts w:cstheme="minorHAnsi"/>
+          <w:lang w:val="en-GB"/>
         </w:rPr>
         <w:t>(</w:t>
       </w:r>
@@ -3757,6 +3800,7 @@
       <w:r>
         <w:rPr>
           <w:rFonts w:cstheme="minorHAnsi"/>
+          <w:lang w:val="en-GB"/>
         </w:rPr>
         <w:t>ruleprem</w:t>
       </w:r>
@@ -3764,13 +3808,47 @@
       <w:r>
         <w:rPr>
           <w:rFonts w:cstheme="minorHAnsi"/>
-        </w:rPr>
-        <w:t>)=suivant(suivant(</w:t>
-      </w:r>
-      <w:proofErr w:type="spellStart"/>
-      <w:r>
-        <w:rPr>
-          <w:rFonts w:cstheme="minorHAnsi"/>
+          <w:lang w:val="en-GB"/>
+        </w:rPr>
+        <w:t>)=</w:t>
+      </w:r>
+      <w:proofErr w:type="spellStart"/>
+      <w:r>
+        <w:rPr>
+          <w:rFonts w:cstheme="minorHAnsi"/>
+          <w:lang w:val="en-GB"/>
+        </w:rPr>
+        <w:t>suivant</w:t>
+      </w:r>
+      <w:proofErr w:type="spellEnd"/>
+      <w:r>
+        <w:rPr>
+          <w:rFonts w:cstheme="minorHAnsi"/>
+          <w:lang w:val="en-GB"/>
+        </w:rPr>
+        <w:t>(</w:t>
+      </w:r>
+      <w:proofErr w:type="spellStart"/>
+      <w:r>
+        <w:rPr>
+          <w:rFonts w:cstheme="minorHAnsi"/>
+          <w:lang w:val="en-GB"/>
+        </w:rPr>
+        <w:t>suivant</w:t>
+      </w:r>
+      <w:proofErr w:type="spellEnd"/>
+      <w:r>
+        <w:rPr>
+          <w:rFonts w:cstheme="minorHAnsi"/>
+          <w:lang w:val="en-GB"/>
+        </w:rPr>
+        <w:t>(</w:t>
+      </w:r>
+      <w:proofErr w:type="spellStart"/>
+      <w:r>
+        <w:rPr>
+          <w:rFonts w:cstheme="minorHAnsi"/>
+          <w:lang w:val="en-GB"/>
         </w:rPr>
         <w:t>ruleprem</w:t>
       </w:r>
@@ -3778,6 +3856,7 @@
       <w:r>
         <w:rPr>
           <w:rFonts w:cstheme="minorHAnsi"/>
+          <w:lang w:val="en-GB"/>
         </w:rPr>
         <w:t>))</w:t>
       </w:r>
@@ -3787,39 +3866,28 @@
         <w:ind w:firstLine="708"/>
         <w:rPr>
           <w:rFonts w:cstheme="minorHAnsi"/>
-        </w:rPr>
-      </w:pPr>
-      <w:r>
-        <w:rPr>
-          <w:rFonts w:cstheme="minorHAnsi"/>
-        </w:rPr>
-        <w:t xml:space="preserve">        </w:t>
-      </w:r>
-      <w:proofErr w:type="gramStart"/>
-      <w:r>
-        <w:rPr>
-          <w:rFonts w:cstheme="minorHAnsi"/>
-        </w:rPr>
-        <w:t>free</w:t>
-      </w:r>
-      <w:proofErr w:type="gramEnd"/>
-      <w:r>
-        <w:rPr>
-          <w:rFonts w:cstheme="minorHAnsi"/>
-        </w:rPr>
-        <w:t>(p)</w:t>
-      </w:r>
-    </w:p>
-    <w:p>
-      <w:pPr>
-        <w:ind w:firstLine="708"/>
-        <w:rPr>
-          <w:rFonts w:cstheme="minorHAnsi"/>
-        </w:rPr>
-      </w:pPr>
-      <w:r>
-        <w:rPr>
-          <w:rFonts w:cstheme="minorHAnsi"/>
+          <w:lang w:val="en-GB"/>
+        </w:rPr>
+      </w:pPr>
+      <w:r>
+        <w:rPr>
+          <w:rFonts w:cstheme="minorHAnsi"/>
+          <w:lang w:val="en-GB"/>
+        </w:rPr>
+        <w:t xml:space="preserve">        free(p)</w:t>
+      </w:r>
+    </w:p>
+    <w:p>
+      <w:pPr>
+        <w:ind w:firstLine="708"/>
+        <w:rPr>
+          <w:rFonts w:cstheme="minorHAnsi"/>
+        </w:rPr>
+      </w:pPr>
+      <w:r>
+        <w:rPr>
+          <w:rFonts w:cstheme="minorHAnsi"/>
+          <w:lang w:val="en-GB"/>
         </w:rPr>
         <w:t xml:space="preserve">        </w:t>
       </w:r>
@@ -14294,198 +14362,1289 @@
     </w:p>
     <w:p>
       <w:pPr>
-        <w:rPr>
-          <w:rFonts w:cstheme="minorHAnsi"/>
-        </w:rPr>
-      </w:pPr>
-    </w:p>
-    <w:p>
-      <w:pPr>
-        <w:ind w:firstLine="708"/>
-        <w:rPr>
-          <w:rFonts w:cstheme="minorHAnsi"/>
-        </w:rPr>
-      </w:pPr>
-    </w:p>
-    <w:p>
-      <w:pPr>
-        <w:ind w:firstLine="708"/>
-        <w:rPr>
-          <w:rFonts w:cstheme="minorHAnsi"/>
-        </w:rPr>
-      </w:pPr>
-    </w:p>
-    <w:p>
-      <w:pPr>
-        <w:ind w:firstLine="708"/>
-        <w:rPr>
-          <w:rFonts w:cstheme="minorHAnsi"/>
-        </w:rPr>
-      </w:pPr>
-    </w:p>
-    <w:p>
-      <w:pPr>
-        <w:ind w:firstLine="708"/>
-        <w:rPr>
-          <w:rFonts w:cstheme="minorHAnsi"/>
-        </w:rPr>
-      </w:pPr>
-    </w:p>
-    <w:p>
-      <w:pPr>
-        <w:ind w:firstLine="708"/>
-        <w:rPr>
-          <w:rFonts w:cstheme="minorHAnsi"/>
-        </w:rPr>
-      </w:pPr>
-    </w:p>
-    <w:p>
-      <w:pPr>
-        <w:ind w:firstLine="708"/>
-        <w:rPr>
-          <w:rFonts w:cstheme="minorHAnsi"/>
-        </w:rPr>
-      </w:pPr>
-    </w:p>
-    <w:p>
-      <w:pPr>
-        <w:ind w:firstLine="708"/>
-        <w:rPr>
-          <w:rFonts w:cstheme="minorHAnsi"/>
-        </w:rPr>
-      </w:pPr>
-    </w:p>
-    <w:p>
-      <w:pPr>
-        <w:ind w:firstLine="708"/>
-        <w:rPr>
-          <w:rFonts w:cstheme="minorHAnsi"/>
-        </w:rPr>
-      </w:pPr>
-    </w:p>
-    <w:p>
-      <w:pPr>
-        <w:ind w:firstLine="708"/>
-        <w:rPr>
-          <w:rFonts w:cstheme="minorHAnsi"/>
-        </w:rPr>
-      </w:pPr>
-    </w:p>
-    <w:p>
-      <w:pPr>
-        <w:ind w:firstLine="708"/>
-        <w:rPr>
-          <w:rFonts w:cstheme="minorHAnsi"/>
-        </w:rPr>
-      </w:pPr>
-    </w:p>
-    <w:p>
-      <w:pPr>
-        <w:ind w:firstLine="708"/>
-        <w:rPr>
-          <w:rFonts w:cstheme="minorHAnsi"/>
-        </w:rPr>
-      </w:pPr>
-    </w:p>
-    <w:p>
-      <w:pPr>
-        <w:ind w:firstLine="708"/>
-        <w:rPr>
-          <w:rFonts w:cstheme="minorHAnsi"/>
-        </w:rPr>
-      </w:pPr>
-    </w:p>
-    <w:p>
-      <w:pPr>
-        <w:ind w:firstLine="708"/>
-        <w:rPr>
-          <w:rFonts w:cstheme="minorHAnsi"/>
-        </w:rPr>
-      </w:pPr>
-    </w:p>
-    <w:p>
-      <w:pPr>
-        <w:ind w:firstLine="708"/>
-        <w:rPr>
-          <w:rFonts w:cstheme="minorHAnsi"/>
-        </w:rPr>
-      </w:pPr>
-    </w:p>
-    <w:p>
-      <w:pPr>
-        <w:ind w:firstLine="708"/>
-        <w:rPr>
-          <w:rFonts w:cstheme="minorHAnsi"/>
-        </w:rPr>
-      </w:pPr>
-    </w:p>
-    <w:p>
-      <w:pPr>
-        <w:ind w:firstLine="708"/>
-        <w:rPr>
-          <w:rFonts w:cstheme="minorHAnsi"/>
-        </w:rPr>
-      </w:pPr>
-    </w:p>
-    <w:p>
-      <w:pPr>
-        <w:ind w:firstLine="708"/>
-        <w:rPr>
-          <w:rFonts w:cstheme="minorHAnsi"/>
-        </w:rPr>
-      </w:pPr>
-    </w:p>
-    <w:p>
-      <w:pPr>
-        <w:ind w:firstLine="708"/>
-        <w:rPr>
-          <w:rFonts w:cstheme="minorHAnsi"/>
-        </w:rPr>
-      </w:pPr>
-    </w:p>
-    <w:p>
-      <w:pPr>
-        <w:ind w:firstLine="708"/>
-        <w:rPr>
-          <w:rFonts w:cstheme="minorHAnsi"/>
-        </w:rPr>
-      </w:pPr>
-    </w:p>
-    <w:p>
-      <w:pPr>
-        <w:ind w:firstLine="708"/>
-        <w:rPr>
-          <w:rFonts w:cstheme="minorHAnsi"/>
-        </w:rPr>
-      </w:pPr>
-    </w:p>
-    <w:p>
-      <w:pPr>
-        <w:ind w:firstLine="708"/>
-        <w:rPr>
-          <w:rFonts w:cstheme="minorHAnsi"/>
-        </w:rPr>
-      </w:pPr>
-    </w:p>
-    <w:p>
-      <w:pPr>
-        <w:ind w:firstLine="708"/>
-        <w:rPr>
-          <w:rFonts w:cstheme="minorHAnsi"/>
-        </w:rPr>
-      </w:pPr>
-    </w:p>
-    <w:p>
-      <w:pPr>
-        <w:ind w:firstLine="708"/>
-        <w:rPr>
-          <w:rFonts w:cstheme="minorHAnsi"/>
-        </w:rPr>
-      </w:pPr>
-    </w:p>
-    <w:p>
-      <w:pPr>
-        <w:ind w:firstLine="708"/>
+        <w:ind w:firstLine="708"/>
+        <w:rPr>
+          <w:rFonts w:cstheme="minorHAnsi"/>
+        </w:rPr>
+      </w:pPr>
+      <w:proofErr w:type="gramStart"/>
+      <w:r>
+        <w:rPr>
+          <w:rFonts w:cstheme="minorHAnsi"/>
+        </w:rPr>
+        <w:t>Objectif:</w:t>
+      </w:r>
+      <w:proofErr w:type="gramEnd"/>
+      <w:r>
+        <w:rPr>
+          <w:rFonts w:cstheme="minorHAnsi"/>
+        </w:rPr>
+        <w:t xml:space="preserve"> Supprimer une règle dans une base de connaissance</w:t>
+      </w:r>
+    </w:p>
+    <w:p>
+      <w:pPr>
+        <w:ind w:firstLine="708"/>
+        <w:rPr>
+          <w:rFonts w:cstheme="minorHAnsi"/>
+        </w:rPr>
+      </w:pPr>
+      <w:proofErr w:type="gramStart"/>
+      <w:r>
+        <w:rPr>
+          <w:rFonts w:cstheme="minorHAnsi"/>
+        </w:rPr>
+        <w:t>Lexique:</w:t>
+      </w:r>
+      <w:proofErr w:type="gramEnd"/>
+    </w:p>
+    <w:p>
+      <w:pPr>
+        <w:ind w:firstLine="708"/>
+        <w:rPr>
+          <w:rFonts w:cstheme="minorHAnsi"/>
+        </w:rPr>
+      </w:pPr>
+      <w:r>
+        <w:rPr>
+          <w:rFonts w:cstheme="minorHAnsi"/>
+        </w:rPr>
+        <w:t xml:space="preserve">  </w:t>
+      </w:r>
+      <w:proofErr w:type="gramStart"/>
+      <w:r>
+        <w:rPr>
+          <w:rFonts w:cstheme="minorHAnsi"/>
+        </w:rPr>
+        <w:t>BC:</w:t>
+      </w:r>
+      <w:proofErr w:type="gramEnd"/>
+      <w:r>
+        <w:rPr>
+          <w:rFonts w:cstheme="minorHAnsi"/>
+        </w:rPr>
+        <w:t xml:space="preserve"> La base de connaissance</w:t>
+      </w:r>
+    </w:p>
+    <w:p>
+      <w:pPr>
+        <w:ind w:firstLine="708"/>
+        <w:rPr>
+          <w:rFonts w:cstheme="minorHAnsi"/>
+        </w:rPr>
+      </w:pPr>
+      <w:r>
+        <w:rPr>
+          <w:rFonts w:cstheme="minorHAnsi"/>
+        </w:rPr>
+        <w:t xml:space="preserve">  </w:t>
+      </w:r>
+      <w:proofErr w:type="spellStart"/>
+      <w:proofErr w:type="gramStart"/>
+      <w:r>
+        <w:rPr>
+          <w:rFonts w:cstheme="minorHAnsi"/>
+        </w:rPr>
+        <w:t>ToDelete</w:t>
+      </w:r>
+      <w:proofErr w:type="spellEnd"/>
+      <w:r>
+        <w:rPr>
+          <w:rFonts w:cstheme="minorHAnsi"/>
+        </w:rPr>
+        <w:t>:</w:t>
+      </w:r>
+      <w:proofErr w:type="gramEnd"/>
+      <w:r>
+        <w:rPr>
+          <w:rFonts w:cstheme="minorHAnsi"/>
+        </w:rPr>
+        <w:t xml:space="preserve"> l'élément de la liste à supprimer</w:t>
+      </w:r>
+    </w:p>
+    <w:p>
+      <w:pPr>
+        <w:ind w:firstLine="708"/>
+        <w:rPr>
+          <w:rFonts w:cstheme="minorHAnsi"/>
+        </w:rPr>
+      </w:pPr>
+      <w:r>
+        <w:rPr>
+          <w:rFonts w:cstheme="minorHAnsi"/>
+        </w:rPr>
+        <w:t xml:space="preserve">  </w:t>
+      </w:r>
+      <w:proofErr w:type="spellStart"/>
+      <w:proofErr w:type="gramStart"/>
+      <w:r>
+        <w:rPr>
+          <w:rFonts w:cstheme="minorHAnsi"/>
+        </w:rPr>
+        <w:t>ToConnecter</w:t>
+      </w:r>
+      <w:proofErr w:type="spellEnd"/>
+      <w:r>
+        <w:rPr>
+          <w:rFonts w:cstheme="minorHAnsi"/>
+        </w:rPr>
+        <w:t>:</w:t>
+      </w:r>
+      <w:proofErr w:type="gramEnd"/>
+      <w:r>
+        <w:rPr>
+          <w:rFonts w:cstheme="minorHAnsi"/>
+        </w:rPr>
+        <w:t xml:space="preserve"> l'élément de la liste à connecter au reste de la liste</w:t>
+      </w:r>
+    </w:p>
+    <w:p>
+      <w:pPr>
+        <w:ind w:firstLine="708"/>
+        <w:rPr>
+          <w:rFonts w:cstheme="minorHAnsi"/>
+        </w:rPr>
+      </w:pPr>
+      <w:r>
+        <w:rPr>
+          <w:rFonts w:cstheme="minorHAnsi"/>
+        </w:rPr>
+        <w:t xml:space="preserve">  </w:t>
+      </w:r>
+      <w:proofErr w:type="gramStart"/>
+      <w:r>
+        <w:rPr>
+          <w:rFonts w:cstheme="minorHAnsi"/>
+        </w:rPr>
+        <w:t>i:</w:t>
+      </w:r>
+      <w:proofErr w:type="gramEnd"/>
+      <w:r>
+        <w:rPr>
+          <w:rFonts w:cstheme="minorHAnsi"/>
+        </w:rPr>
+        <w:t xml:space="preserve"> le numéro de la règle </w:t>
+      </w:r>
+      <w:proofErr w:type="spellStart"/>
+      <w:r>
+        <w:rPr>
+          <w:rFonts w:cstheme="minorHAnsi"/>
+        </w:rPr>
+        <w:t>a</w:t>
+      </w:r>
+      <w:proofErr w:type="spellEnd"/>
+      <w:r>
+        <w:rPr>
+          <w:rFonts w:cstheme="minorHAnsi"/>
+        </w:rPr>
+        <w:t xml:space="preserve"> supprimer</w:t>
+      </w:r>
+    </w:p>
+    <w:p>
+      <w:pPr>
+        <w:ind w:firstLine="708"/>
+        <w:rPr>
+          <w:rFonts w:cstheme="minorHAnsi"/>
+        </w:rPr>
+      </w:pPr>
+      <w:r>
+        <w:rPr>
+          <w:rFonts w:cstheme="minorHAnsi"/>
+        </w:rPr>
+        <w:t xml:space="preserve">  </w:t>
+      </w:r>
+      <w:proofErr w:type="gramStart"/>
+      <w:r>
+        <w:rPr>
+          <w:rFonts w:cstheme="minorHAnsi"/>
+        </w:rPr>
+        <w:t>j:</w:t>
+      </w:r>
+      <w:proofErr w:type="gramEnd"/>
+      <w:r>
+        <w:rPr>
+          <w:rFonts w:cstheme="minorHAnsi"/>
+        </w:rPr>
+        <w:t xml:space="preserve"> une variable d'incrémentation</w:t>
+      </w:r>
+    </w:p>
+    <w:p>
+      <w:pPr>
+        <w:ind w:firstLine="708"/>
+        <w:rPr>
+          <w:rFonts w:cstheme="minorHAnsi"/>
+        </w:rPr>
+      </w:pPr>
+    </w:p>
+    <w:p>
+      <w:pPr>
+        <w:ind w:firstLine="708"/>
+        <w:rPr>
+          <w:rFonts w:cstheme="minorHAnsi"/>
+        </w:rPr>
+      </w:pPr>
+      <w:r>
+        <w:rPr>
+          <w:rFonts w:cstheme="minorHAnsi"/>
+        </w:rPr>
+        <w:t xml:space="preserve">Fonction </w:t>
+      </w:r>
+      <w:proofErr w:type="spellStart"/>
+      <w:proofErr w:type="gramStart"/>
+      <w:r>
+        <w:rPr>
+          <w:rFonts w:cstheme="minorHAnsi"/>
+        </w:rPr>
+        <w:t>deleteRule</w:t>
+      </w:r>
+      <w:proofErr w:type="spellEnd"/>
+      <w:r>
+        <w:rPr>
+          <w:rFonts w:cstheme="minorHAnsi"/>
+        </w:rPr>
+        <w:t>(</w:t>
+      </w:r>
+      <w:proofErr w:type="gramEnd"/>
+      <w:r>
+        <w:rPr>
+          <w:rFonts w:cstheme="minorHAnsi"/>
+        </w:rPr>
+        <w:t>BC:&lt;</w:t>
+      </w:r>
+      <w:proofErr w:type="spellStart"/>
+      <w:r>
+        <w:rPr>
+          <w:rFonts w:cstheme="minorHAnsi"/>
+        </w:rPr>
+        <w:t>BaseDeConnaissance</w:t>
+      </w:r>
+      <w:proofErr w:type="spellEnd"/>
+      <w:r>
+        <w:rPr>
+          <w:rFonts w:cstheme="minorHAnsi"/>
+        </w:rPr>
+        <w:t>&gt;,i:&lt;Entier&gt;):Entier</w:t>
+      </w:r>
+    </w:p>
+    <w:p>
+      <w:pPr>
+        <w:ind w:firstLine="708"/>
+        <w:rPr>
+          <w:rFonts w:cstheme="minorHAnsi"/>
+        </w:rPr>
+      </w:pPr>
+      <w:r>
+        <w:rPr>
+          <w:rFonts w:cstheme="minorHAnsi"/>
+        </w:rPr>
+        <w:t>DEBUT</w:t>
+      </w:r>
+    </w:p>
+    <w:p>
+      <w:pPr>
+        <w:ind w:firstLine="708"/>
+        <w:rPr>
+          <w:rFonts w:cstheme="minorHAnsi"/>
+        </w:rPr>
+      </w:pPr>
+      <w:r>
+        <w:rPr>
+          <w:rFonts w:cstheme="minorHAnsi"/>
+        </w:rPr>
+        <w:t xml:space="preserve">    Si </w:t>
+      </w:r>
+      <w:proofErr w:type="gramStart"/>
+      <w:r>
+        <w:rPr>
+          <w:rFonts w:cstheme="minorHAnsi"/>
+        </w:rPr>
+        <w:t>Règle(</w:t>
+      </w:r>
+      <w:proofErr w:type="gramEnd"/>
+      <w:r>
+        <w:rPr>
+          <w:rFonts w:cstheme="minorHAnsi"/>
+        </w:rPr>
+        <w:t>BC) = INDEFINI Alors: // Cas ou la BC est nulle</w:t>
+      </w:r>
+    </w:p>
+    <w:p>
+      <w:pPr>
+        <w:ind w:firstLine="708"/>
+        <w:rPr>
+          <w:rFonts w:cstheme="minorHAnsi"/>
+          <w:lang w:val="en-GB"/>
+        </w:rPr>
+      </w:pPr>
+      <w:r>
+        <w:rPr>
+          <w:rFonts w:cstheme="minorHAnsi"/>
+        </w:rPr>
+        <w:t xml:space="preserve">      </w:t>
+      </w:r>
+      <w:proofErr w:type="spellStart"/>
+      <w:r>
+        <w:rPr>
+          <w:rFonts w:cstheme="minorHAnsi"/>
+          <w:lang w:val="en-GB"/>
+        </w:rPr>
+        <w:t>deleteRule</w:t>
+      </w:r>
+      <w:proofErr w:type="spellEnd"/>
+      <w:r>
+        <w:rPr>
+          <w:rFonts w:cstheme="minorHAnsi"/>
+          <w:lang w:val="en-GB"/>
+        </w:rPr>
+        <w:t xml:space="preserve"> &lt;- -1</w:t>
+      </w:r>
+    </w:p>
+    <w:p>
+      <w:pPr>
+        <w:ind w:firstLine="708"/>
+        <w:rPr>
+          <w:rFonts w:cstheme="minorHAnsi"/>
+          <w:lang w:val="en-GB"/>
+        </w:rPr>
+      </w:pPr>
+      <w:r>
+        <w:rPr>
+          <w:rFonts w:cstheme="minorHAnsi"/>
+          <w:lang w:val="en-GB"/>
+        </w:rPr>
+        <w:t xml:space="preserve">    </w:t>
+      </w:r>
+      <w:proofErr w:type="spellStart"/>
+      <w:r>
+        <w:rPr>
+          <w:rFonts w:cstheme="minorHAnsi"/>
+          <w:lang w:val="en-GB"/>
+        </w:rPr>
+        <w:t>FinSi</w:t>
+      </w:r>
+      <w:proofErr w:type="spellEnd"/>
+    </w:p>
+    <w:p>
+      <w:pPr>
+        <w:ind w:firstLine="708"/>
+        <w:rPr>
+          <w:rFonts w:cstheme="minorHAnsi"/>
+          <w:lang w:val="en-GB"/>
+        </w:rPr>
+      </w:pPr>
+      <w:r>
+        <w:rPr>
+          <w:rFonts w:cstheme="minorHAnsi"/>
+          <w:lang w:val="en-GB"/>
+        </w:rPr>
+        <w:t xml:space="preserve">    j &lt;- 1</w:t>
+      </w:r>
+    </w:p>
+    <w:p>
+      <w:pPr>
+        <w:ind w:firstLine="708"/>
+        <w:rPr>
+          <w:rFonts w:cstheme="minorHAnsi"/>
+          <w:lang w:val="en-GB"/>
+        </w:rPr>
+      </w:pPr>
+      <w:r>
+        <w:rPr>
+          <w:rFonts w:cstheme="minorHAnsi"/>
+          <w:lang w:val="en-GB"/>
+        </w:rPr>
+        <w:t xml:space="preserve">    </w:t>
+      </w:r>
+      <w:proofErr w:type="spellStart"/>
+      <w:r>
+        <w:rPr>
+          <w:rFonts w:cstheme="minorHAnsi"/>
+          <w:lang w:val="en-GB"/>
+        </w:rPr>
+        <w:t>toDelete</w:t>
+      </w:r>
+      <w:proofErr w:type="spellEnd"/>
+      <w:r>
+        <w:rPr>
+          <w:rFonts w:cstheme="minorHAnsi"/>
+          <w:lang w:val="en-GB"/>
+        </w:rPr>
+        <w:t xml:space="preserve"> = BC</w:t>
+      </w:r>
+    </w:p>
+    <w:p>
+      <w:pPr>
+        <w:ind w:firstLine="708"/>
+        <w:rPr>
+          <w:rFonts w:cstheme="minorHAnsi"/>
+          <w:lang w:val="en-GB"/>
+        </w:rPr>
+      </w:pPr>
+      <w:r>
+        <w:rPr>
+          <w:rFonts w:cstheme="minorHAnsi"/>
+          <w:lang w:val="en-GB"/>
+        </w:rPr>
+        <w:t xml:space="preserve">    </w:t>
+      </w:r>
+      <w:proofErr w:type="spellStart"/>
+      <w:r>
+        <w:rPr>
+          <w:rFonts w:cstheme="minorHAnsi"/>
+          <w:lang w:val="en-GB"/>
+        </w:rPr>
+        <w:t>toConnect</w:t>
+      </w:r>
+      <w:proofErr w:type="spellEnd"/>
+      <w:r>
+        <w:rPr>
+          <w:rFonts w:cstheme="minorHAnsi"/>
+          <w:lang w:val="en-GB"/>
+        </w:rPr>
+        <w:t xml:space="preserve"> = BC</w:t>
+      </w:r>
+    </w:p>
+    <w:p>
+      <w:pPr>
+        <w:ind w:firstLine="708"/>
+        <w:rPr>
+          <w:rFonts w:cstheme="minorHAnsi"/>
+        </w:rPr>
+      </w:pPr>
+      <w:r>
+        <w:rPr>
+          <w:rFonts w:cstheme="minorHAnsi"/>
+          <w:lang w:val="en-GB"/>
+        </w:rPr>
+        <w:t xml:space="preserve">    </w:t>
+      </w:r>
+      <w:r>
+        <w:rPr>
+          <w:rFonts w:cstheme="minorHAnsi"/>
+        </w:rPr>
+        <w:t xml:space="preserve">Tant que </w:t>
+      </w:r>
+      <w:proofErr w:type="spellStart"/>
+      <w:r>
+        <w:rPr>
+          <w:rFonts w:cstheme="minorHAnsi"/>
+        </w:rPr>
+        <w:t>j</w:t>
+      </w:r>
+      <w:proofErr w:type="gramStart"/>
+      <w:r>
+        <w:rPr>
+          <w:rFonts w:cstheme="minorHAnsi"/>
+        </w:rPr>
+        <w:t xml:space="preserve"> !</w:t>
+      </w:r>
+      <w:proofErr w:type="spellEnd"/>
+      <w:r>
+        <w:rPr>
+          <w:rFonts w:cstheme="minorHAnsi"/>
+        </w:rPr>
+        <w:t>=</w:t>
+      </w:r>
+      <w:proofErr w:type="gramEnd"/>
+      <w:r>
+        <w:rPr>
+          <w:rFonts w:cstheme="minorHAnsi"/>
+        </w:rPr>
+        <w:t xml:space="preserve"> i faire:</w:t>
+      </w:r>
+    </w:p>
+    <w:p>
+      <w:pPr>
+        <w:ind w:firstLine="708"/>
+        <w:rPr>
+          <w:rFonts w:cstheme="minorHAnsi"/>
+        </w:rPr>
+      </w:pPr>
+      <w:r>
+        <w:rPr>
+          <w:rFonts w:cstheme="minorHAnsi"/>
+        </w:rPr>
+        <w:t xml:space="preserve">      Si </w:t>
+      </w:r>
+      <w:proofErr w:type="spellStart"/>
+      <w:r>
+        <w:rPr>
+          <w:rFonts w:cstheme="minorHAnsi"/>
+        </w:rPr>
+        <w:t>next</w:t>
+      </w:r>
+      <w:proofErr w:type="spellEnd"/>
+      <w:r>
+        <w:rPr>
+          <w:rFonts w:cstheme="minorHAnsi"/>
+        </w:rPr>
+        <w:t>(</w:t>
+      </w:r>
+      <w:proofErr w:type="spellStart"/>
+      <w:r>
+        <w:rPr>
+          <w:rFonts w:cstheme="minorHAnsi"/>
+        </w:rPr>
+        <w:t>toDelete</w:t>
+      </w:r>
+      <w:proofErr w:type="spellEnd"/>
+      <w:r>
+        <w:rPr>
+          <w:rFonts w:cstheme="minorHAnsi"/>
+        </w:rPr>
+        <w:t>) = INDEFINI alors://Cas ou l'index i est trop grand</w:t>
+      </w:r>
+    </w:p>
+    <w:p>
+      <w:pPr>
+        <w:ind w:firstLine="708"/>
+        <w:rPr>
+          <w:rFonts w:cstheme="minorHAnsi"/>
+        </w:rPr>
+      </w:pPr>
+      <w:r>
+        <w:rPr>
+          <w:rFonts w:cstheme="minorHAnsi"/>
+        </w:rPr>
+        <w:t xml:space="preserve">        </w:t>
+      </w:r>
+      <w:proofErr w:type="spellStart"/>
+      <w:proofErr w:type="gramStart"/>
+      <w:r>
+        <w:rPr>
+          <w:rFonts w:cstheme="minorHAnsi"/>
+        </w:rPr>
+        <w:t>deleteRule</w:t>
+      </w:r>
+      <w:proofErr w:type="spellEnd"/>
+      <w:proofErr w:type="gramEnd"/>
+      <w:r>
+        <w:rPr>
+          <w:rFonts w:cstheme="minorHAnsi"/>
+        </w:rPr>
+        <w:t xml:space="preserve"> &lt;- -1</w:t>
+      </w:r>
+    </w:p>
+    <w:p>
+      <w:pPr>
+        <w:ind w:firstLine="708"/>
+        <w:rPr>
+          <w:rFonts w:cstheme="minorHAnsi"/>
+        </w:rPr>
+      </w:pPr>
+      <w:r>
+        <w:rPr>
+          <w:rFonts w:cstheme="minorHAnsi"/>
+        </w:rPr>
+        <w:t xml:space="preserve">      </w:t>
+      </w:r>
+      <w:proofErr w:type="gramStart"/>
+      <w:r>
+        <w:rPr>
+          <w:rFonts w:cstheme="minorHAnsi"/>
+        </w:rPr>
+        <w:t>Sinon:</w:t>
+      </w:r>
+      <w:proofErr w:type="gramEnd"/>
+    </w:p>
+    <w:p>
+      <w:pPr>
+        <w:ind w:firstLine="708"/>
+        <w:rPr>
+          <w:rFonts w:cstheme="minorHAnsi"/>
+        </w:rPr>
+      </w:pPr>
+      <w:r>
+        <w:rPr>
+          <w:rFonts w:cstheme="minorHAnsi"/>
+        </w:rPr>
+        <w:t xml:space="preserve">        </w:t>
+      </w:r>
+      <w:proofErr w:type="spellStart"/>
+      <w:proofErr w:type="gramStart"/>
+      <w:r>
+        <w:rPr>
+          <w:rFonts w:cstheme="minorHAnsi"/>
+        </w:rPr>
+        <w:t>toConnect</w:t>
+      </w:r>
+      <w:proofErr w:type="spellEnd"/>
+      <w:proofErr w:type="gramEnd"/>
+      <w:r>
+        <w:rPr>
+          <w:rFonts w:cstheme="minorHAnsi"/>
+        </w:rPr>
+        <w:t xml:space="preserve"> &lt;- </w:t>
+      </w:r>
+      <w:proofErr w:type="spellStart"/>
+      <w:r>
+        <w:rPr>
+          <w:rFonts w:cstheme="minorHAnsi"/>
+        </w:rPr>
+        <w:t>toDelete</w:t>
+      </w:r>
+      <w:proofErr w:type="spellEnd"/>
+    </w:p>
+    <w:p>
+      <w:pPr>
+        <w:ind w:firstLine="708"/>
+        <w:rPr>
+          <w:rFonts w:cstheme="minorHAnsi"/>
+          <w:lang w:val="en-GB"/>
+        </w:rPr>
+      </w:pPr>
+      <w:r>
+        <w:rPr>
+          <w:rFonts w:cstheme="minorHAnsi"/>
+        </w:rPr>
+        <w:lastRenderedPageBreak/>
+        <w:t xml:space="preserve">        </w:t>
+      </w:r>
+      <w:proofErr w:type="spellStart"/>
+      <w:r>
+        <w:rPr>
+          <w:rFonts w:cstheme="minorHAnsi"/>
+          <w:lang w:val="en-GB"/>
+        </w:rPr>
+        <w:t>toDelete</w:t>
+      </w:r>
+      <w:proofErr w:type="spellEnd"/>
+      <w:r>
+        <w:rPr>
+          <w:rFonts w:cstheme="minorHAnsi"/>
+          <w:lang w:val="en-GB"/>
+        </w:rPr>
+        <w:t xml:space="preserve"> &lt;- next(</w:t>
+      </w:r>
+      <w:proofErr w:type="spellStart"/>
+      <w:r>
+        <w:rPr>
+          <w:rFonts w:cstheme="minorHAnsi"/>
+          <w:lang w:val="en-GB"/>
+        </w:rPr>
+        <w:t>toDelete</w:t>
+      </w:r>
+      <w:proofErr w:type="spellEnd"/>
+      <w:r>
+        <w:rPr>
+          <w:rFonts w:cstheme="minorHAnsi"/>
+          <w:lang w:val="en-GB"/>
+        </w:rPr>
+        <w:t>)</w:t>
+      </w:r>
+    </w:p>
+    <w:p>
+      <w:pPr>
+        <w:ind w:firstLine="708"/>
+        <w:rPr>
+          <w:rFonts w:cstheme="minorHAnsi"/>
+          <w:lang w:val="en-GB"/>
+        </w:rPr>
+      </w:pPr>
+      <w:r>
+        <w:rPr>
+          <w:rFonts w:cstheme="minorHAnsi"/>
+          <w:lang w:val="en-GB"/>
+        </w:rPr>
+        <w:t xml:space="preserve">      </w:t>
+      </w:r>
+      <w:proofErr w:type="spellStart"/>
+      <w:r>
+        <w:rPr>
+          <w:rFonts w:cstheme="minorHAnsi"/>
+          <w:lang w:val="en-GB"/>
+        </w:rPr>
+        <w:t>FinSi</w:t>
+      </w:r>
+      <w:proofErr w:type="spellEnd"/>
+    </w:p>
+    <w:p>
+      <w:pPr>
+        <w:ind w:firstLine="708"/>
+        <w:rPr>
+          <w:rFonts w:cstheme="minorHAnsi"/>
+          <w:lang w:val="en-GB"/>
+        </w:rPr>
+      </w:pPr>
+      <w:r>
+        <w:rPr>
+          <w:rFonts w:cstheme="minorHAnsi"/>
+          <w:lang w:val="en-GB"/>
+        </w:rPr>
+        <w:t xml:space="preserve">      j &lt;- j+1</w:t>
+      </w:r>
+    </w:p>
+    <w:p>
+      <w:pPr>
+        <w:ind w:firstLine="708"/>
+        <w:rPr>
+          <w:rFonts w:cstheme="minorHAnsi"/>
+        </w:rPr>
+      </w:pPr>
+      <w:r>
+        <w:rPr>
+          <w:rFonts w:cstheme="minorHAnsi"/>
+          <w:lang w:val="en-GB"/>
+        </w:rPr>
+        <w:t xml:space="preserve">    </w:t>
+      </w:r>
+      <w:proofErr w:type="spellStart"/>
+      <w:r>
+        <w:rPr>
+          <w:rFonts w:cstheme="minorHAnsi"/>
+        </w:rPr>
+        <w:t>FinTantQue</w:t>
+      </w:r>
+      <w:proofErr w:type="spellEnd"/>
+    </w:p>
+    <w:p>
+      <w:pPr>
+        <w:ind w:firstLine="708"/>
+        <w:rPr>
+          <w:rFonts w:cstheme="minorHAnsi"/>
+        </w:rPr>
+      </w:pPr>
+      <w:r>
+        <w:rPr>
+          <w:rFonts w:cstheme="minorHAnsi"/>
+        </w:rPr>
+        <w:t xml:space="preserve">    Si </w:t>
+      </w:r>
+      <w:proofErr w:type="spellStart"/>
+      <w:r>
+        <w:rPr>
+          <w:rFonts w:cstheme="minorHAnsi"/>
+        </w:rPr>
+        <w:t>toDelete</w:t>
+      </w:r>
+      <w:proofErr w:type="spellEnd"/>
+      <w:r>
+        <w:rPr>
+          <w:rFonts w:cstheme="minorHAnsi"/>
+        </w:rPr>
+        <w:t>==</w:t>
+      </w:r>
+      <w:proofErr w:type="spellStart"/>
+      <w:r>
+        <w:rPr>
+          <w:rFonts w:cstheme="minorHAnsi"/>
+        </w:rPr>
+        <w:t>toConnect</w:t>
+      </w:r>
+      <w:proofErr w:type="spellEnd"/>
+      <w:r>
+        <w:rPr>
+          <w:rFonts w:cstheme="minorHAnsi"/>
+        </w:rPr>
+        <w:t xml:space="preserve"> </w:t>
+      </w:r>
+      <w:proofErr w:type="gramStart"/>
+      <w:r>
+        <w:rPr>
+          <w:rFonts w:cstheme="minorHAnsi"/>
+        </w:rPr>
+        <w:t>alors:</w:t>
+      </w:r>
+      <w:proofErr w:type="gramEnd"/>
+      <w:r>
+        <w:rPr>
+          <w:rFonts w:cstheme="minorHAnsi"/>
+        </w:rPr>
+        <w:t xml:space="preserve"> //cas </w:t>
+      </w:r>
+      <w:proofErr w:type="spellStart"/>
+      <w:r>
+        <w:rPr>
+          <w:rFonts w:cstheme="minorHAnsi"/>
+        </w:rPr>
+        <w:t>ou</w:t>
+      </w:r>
+      <w:proofErr w:type="spellEnd"/>
+      <w:r>
+        <w:rPr>
+          <w:rFonts w:cstheme="minorHAnsi"/>
+        </w:rPr>
+        <w:t xml:space="preserve"> le premier élément de la liste est </w:t>
+      </w:r>
+      <w:proofErr w:type="spellStart"/>
+      <w:r>
+        <w:rPr>
+          <w:rFonts w:cstheme="minorHAnsi"/>
+        </w:rPr>
+        <w:t>suprimer</w:t>
+      </w:r>
+      <w:proofErr w:type="spellEnd"/>
+    </w:p>
+    <w:p>
+      <w:pPr>
+        <w:ind w:firstLine="708"/>
+        <w:rPr>
+          <w:rFonts w:cstheme="minorHAnsi"/>
+          <w:lang w:val="en-GB"/>
+        </w:rPr>
+      </w:pPr>
+      <w:r>
+        <w:rPr>
+          <w:rFonts w:cstheme="minorHAnsi"/>
+        </w:rPr>
+        <w:t xml:space="preserve">      </w:t>
+      </w:r>
+      <w:r>
+        <w:rPr>
+          <w:rFonts w:cstheme="minorHAnsi"/>
+          <w:lang w:val="en-GB"/>
+        </w:rPr>
+        <w:t xml:space="preserve">BC &lt;- </w:t>
+      </w:r>
+      <w:proofErr w:type="gramStart"/>
+      <w:r>
+        <w:rPr>
+          <w:rFonts w:cstheme="minorHAnsi"/>
+          <w:lang w:val="en-GB"/>
+        </w:rPr>
+        <w:t>next(</w:t>
+      </w:r>
+      <w:proofErr w:type="gramEnd"/>
+      <w:r>
+        <w:rPr>
+          <w:rFonts w:cstheme="minorHAnsi"/>
+          <w:lang w:val="en-GB"/>
+        </w:rPr>
+        <w:t>BC)</w:t>
+      </w:r>
+    </w:p>
+    <w:p>
+      <w:pPr>
+        <w:ind w:firstLine="708"/>
+        <w:rPr>
+          <w:rFonts w:cstheme="minorHAnsi"/>
+        </w:rPr>
+      </w:pPr>
+      <w:r>
+        <w:rPr>
+          <w:rFonts w:cstheme="minorHAnsi"/>
+          <w:lang w:val="en-GB"/>
+        </w:rPr>
+        <w:t xml:space="preserve">    </w:t>
+      </w:r>
+      <w:proofErr w:type="spellStart"/>
+      <w:r>
+        <w:rPr>
+          <w:rFonts w:cstheme="minorHAnsi"/>
+          <w:lang w:val="en-GB"/>
+        </w:rPr>
+        <w:t>Sinon</w:t>
+      </w:r>
+      <w:proofErr w:type="spellEnd"/>
+      <w:r>
+        <w:rPr>
+          <w:rFonts w:cstheme="minorHAnsi"/>
+          <w:lang w:val="en-GB"/>
+        </w:rPr>
+        <w:t xml:space="preserve"> Si next(</w:t>
+      </w:r>
+      <w:proofErr w:type="spellStart"/>
+      <w:r>
+        <w:rPr>
+          <w:rFonts w:cstheme="minorHAnsi"/>
+          <w:lang w:val="en-GB"/>
+        </w:rPr>
+        <w:t>toDelete</w:t>
+      </w:r>
+      <w:proofErr w:type="spellEnd"/>
+      <w:proofErr w:type="gramStart"/>
+      <w:r>
+        <w:rPr>
+          <w:rFonts w:cstheme="minorHAnsi"/>
+          <w:lang w:val="en-GB"/>
+        </w:rPr>
+        <w:t>) !</w:t>
+      </w:r>
+      <w:proofErr w:type="gramEnd"/>
+      <w:r>
+        <w:rPr>
+          <w:rFonts w:cstheme="minorHAnsi"/>
+          <w:lang w:val="en-GB"/>
+        </w:rPr>
+        <w:t xml:space="preserve">= </w:t>
+      </w:r>
+      <w:r>
+        <w:rPr>
+          <w:rFonts w:cstheme="minorHAnsi"/>
+        </w:rPr>
+        <w:t xml:space="preserve">INDEFINI alors://Cas en </w:t>
+      </w:r>
+      <w:proofErr w:type="spellStart"/>
+      <w:r>
+        <w:rPr>
+          <w:rFonts w:cstheme="minorHAnsi"/>
+        </w:rPr>
+        <w:t>millieu</w:t>
+      </w:r>
+      <w:proofErr w:type="spellEnd"/>
+      <w:r>
+        <w:rPr>
+          <w:rFonts w:cstheme="minorHAnsi"/>
+        </w:rPr>
+        <w:t xml:space="preserve"> de liste</w:t>
+      </w:r>
+    </w:p>
+    <w:p>
+      <w:pPr>
+        <w:ind w:firstLine="708"/>
+        <w:rPr>
+          <w:rFonts w:cstheme="minorHAnsi"/>
+        </w:rPr>
+      </w:pPr>
+      <w:r>
+        <w:rPr>
+          <w:rFonts w:cstheme="minorHAnsi"/>
+        </w:rPr>
+        <w:t xml:space="preserve">      </w:t>
+      </w:r>
+      <w:proofErr w:type="spellStart"/>
+      <w:proofErr w:type="gramStart"/>
+      <w:r>
+        <w:rPr>
+          <w:rFonts w:cstheme="minorHAnsi"/>
+        </w:rPr>
+        <w:t>toConnect</w:t>
+      </w:r>
+      <w:proofErr w:type="spellEnd"/>
+      <w:proofErr w:type="gramEnd"/>
+      <w:r>
+        <w:rPr>
+          <w:rFonts w:cstheme="minorHAnsi"/>
+        </w:rPr>
+        <w:t xml:space="preserve"> &lt;- </w:t>
+      </w:r>
+      <w:proofErr w:type="spellStart"/>
+      <w:r>
+        <w:rPr>
+          <w:rFonts w:cstheme="minorHAnsi"/>
+        </w:rPr>
+        <w:t>next</w:t>
+      </w:r>
+      <w:proofErr w:type="spellEnd"/>
+      <w:r>
+        <w:rPr>
+          <w:rFonts w:cstheme="minorHAnsi"/>
+        </w:rPr>
+        <w:t>(</w:t>
+      </w:r>
+      <w:proofErr w:type="spellStart"/>
+      <w:r>
+        <w:rPr>
+          <w:rFonts w:cstheme="minorHAnsi"/>
+        </w:rPr>
+        <w:t>next</w:t>
+      </w:r>
+      <w:proofErr w:type="spellEnd"/>
+      <w:r>
+        <w:rPr>
+          <w:rFonts w:cstheme="minorHAnsi"/>
+        </w:rPr>
+        <w:t>(</w:t>
+      </w:r>
+      <w:proofErr w:type="spellStart"/>
+      <w:r>
+        <w:rPr>
+          <w:rFonts w:cstheme="minorHAnsi"/>
+        </w:rPr>
+        <w:t>toConnect</w:t>
+      </w:r>
+      <w:proofErr w:type="spellEnd"/>
+      <w:r>
+        <w:rPr>
+          <w:rFonts w:cstheme="minorHAnsi"/>
+        </w:rPr>
+        <w:t>));</w:t>
+      </w:r>
+    </w:p>
+    <w:p>
+      <w:pPr>
+        <w:ind w:firstLine="708"/>
+        <w:rPr>
+          <w:rFonts w:cstheme="minorHAnsi"/>
+        </w:rPr>
+      </w:pPr>
+      <w:r>
+        <w:rPr>
+          <w:rFonts w:cstheme="minorHAnsi"/>
+        </w:rPr>
+        <w:t xml:space="preserve">    Sinon://Cas en fin de liste</w:t>
+      </w:r>
+    </w:p>
+    <w:p>
+      <w:pPr>
+        <w:ind w:firstLine="708"/>
+        <w:rPr>
+          <w:rFonts w:cstheme="minorHAnsi"/>
+          <w:lang w:val="en-GB"/>
+        </w:rPr>
+      </w:pPr>
+      <w:r>
+        <w:rPr>
+          <w:rFonts w:cstheme="minorHAnsi"/>
+        </w:rPr>
+        <w:t xml:space="preserve">      </w:t>
+      </w:r>
+      <w:r>
+        <w:rPr>
+          <w:rFonts w:cstheme="minorHAnsi"/>
+          <w:lang w:val="en-GB"/>
+        </w:rPr>
+        <w:t>next(</w:t>
+      </w:r>
+      <w:proofErr w:type="spellStart"/>
+      <w:r>
+        <w:rPr>
+          <w:rFonts w:cstheme="minorHAnsi"/>
+          <w:lang w:val="en-GB"/>
+        </w:rPr>
+        <w:t>toConnect</w:t>
+      </w:r>
+      <w:proofErr w:type="spellEnd"/>
+      <w:r>
+        <w:rPr>
+          <w:rFonts w:cstheme="minorHAnsi"/>
+          <w:lang w:val="en-GB"/>
+        </w:rPr>
+        <w:t>) &lt;- INDEFINI</w:t>
+      </w:r>
+    </w:p>
+    <w:p>
+      <w:pPr>
+        <w:ind w:firstLine="708"/>
+        <w:rPr>
+          <w:rFonts w:cstheme="minorHAnsi"/>
+          <w:lang w:val="en-GB"/>
+        </w:rPr>
+      </w:pPr>
+      <w:r>
+        <w:rPr>
+          <w:rFonts w:cstheme="minorHAnsi"/>
+          <w:lang w:val="en-GB"/>
+        </w:rPr>
+        <w:t xml:space="preserve">    </w:t>
+      </w:r>
+      <w:proofErr w:type="spellStart"/>
+      <w:r>
+        <w:rPr>
+          <w:rFonts w:cstheme="minorHAnsi"/>
+          <w:lang w:val="en-GB"/>
+        </w:rPr>
+        <w:t>FinSi</w:t>
+      </w:r>
+      <w:proofErr w:type="spellEnd"/>
+    </w:p>
+    <w:p>
+      <w:pPr>
+        <w:ind w:firstLine="708"/>
+        <w:rPr>
+          <w:rFonts w:cstheme="minorHAnsi"/>
+          <w:lang w:val="en-GB"/>
+        </w:rPr>
+      </w:pPr>
+      <w:r>
+        <w:rPr>
+          <w:rFonts w:cstheme="minorHAnsi"/>
+          <w:lang w:val="en-GB"/>
+        </w:rPr>
+        <w:t xml:space="preserve">    </w:t>
+      </w:r>
+      <w:proofErr w:type="spellStart"/>
+      <w:r>
+        <w:rPr>
+          <w:rFonts w:cstheme="minorHAnsi"/>
+          <w:lang w:val="en-GB"/>
+        </w:rPr>
+        <w:t>suppr</w:t>
+      </w:r>
+      <w:proofErr w:type="spellEnd"/>
+      <w:r>
+        <w:rPr>
+          <w:rFonts w:cstheme="minorHAnsi"/>
+          <w:lang w:val="en-GB"/>
+        </w:rPr>
+        <w:t>(</w:t>
+      </w:r>
+      <w:proofErr w:type="spellStart"/>
+      <w:r>
+        <w:rPr>
+          <w:rFonts w:cstheme="minorHAnsi"/>
+          <w:lang w:val="en-GB"/>
+        </w:rPr>
+        <w:t>toDelete</w:t>
+      </w:r>
+      <w:proofErr w:type="spellEnd"/>
+      <w:r>
+        <w:rPr>
+          <w:rFonts w:cstheme="minorHAnsi"/>
+          <w:lang w:val="en-GB"/>
+        </w:rPr>
+        <w:t>)</w:t>
+      </w:r>
+    </w:p>
+    <w:p>
+      <w:pPr>
+        <w:ind w:firstLine="708"/>
+        <w:rPr>
+          <w:rFonts w:cstheme="minorHAnsi"/>
+        </w:rPr>
+      </w:pPr>
+      <w:r>
+        <w:rPr>
+          <w:rFonts w:cstheme="minorHAnsi"/>
+        </w:rPr>
+        <w:t>FIN</w:t>
+      </w:r>
+    </w:p>
+    <w:p>
+      <w:pPr>
+        <w:ind w:firstLine="708"/>
+        <w:rPr>
+          <w:rFonts w:cstheme="minorHAnsi"/>
+        </w:rPr>
+      </w:pPr>
+    </w:p>
+    <w:p>
+      <w:pPr>
+        <w:ind w:firstLine="708"/>
+        <w:rPr>
+          <w:rFonts w:cstheme="minorHAnsi"/>
+        </w:rPr>
+      </w:pPr>
+    </w:p>
+    <w:p>
+      <w:pPr>
+        <w:ind w:firstLine="708"/>
+        <w:rPr>
+          <w:rFonts w:cstheme="minorHAnsi"/>
+        </w:rPr>
+      </w:pPr>
+    </w:p>
+    <w:p>
+      <w:pPr>
+        <w:ind w:firstLine="708"/>
+        <w:rPr>
+          <w:rFonts w:cstheme="minorHAnsi"/>
+        </w:rPr>
+      </w:pPr>
+    </w:p>
+    <w:p>
+      <w:pPr>
+        <w:ind w:firstLine="708"/>
+        <w:rPr>
+          <w:rFonts w:cstheme="minorHAnsi"/>
+        </w:rPr>
+      </w:pPr>
+    </w:p>
+    <w:p>
+      <w:pPr>
+        <w:ind w:firstLine="708"/>
+        <w:rPr>
+          <w:rFonts w:cstheme="minorHAnsi"/>
+        </w:rPr>
+      </w:pPr>
+    </w:p>
+    <w:p>
+      <w:pPr>
+        <w:ind w:firstLine="708"/>
+        <w:rPr>
+          <w:rFonts w:cstheme="minorHAnsi"/>
+        </w:rPr>
+      </w:pPr>
+    </w:p>
+    <w:p>
+      <w:pPr>
+        <w:ind w:firstLine="708"/>
+        <w:rPr>
+          <w:rFonts w:cstheme="minorHAnsi"/>
+        </w:rPr>
+      </w:pPr>
+    </w:p>
+    <w:p>
+      <w:pPr>
+        <w:ind w:firstLine="708"/>
+        <w:rPr>
+          <w:rFonts w:cstheme="minorHAnsi"/>
+        </w:rPr>
+      </w:pPr>
+    </w:p>
+    <w:p>
+      <w:pPr>
+        <w:ind w:firstLine="708"/>
+        <w:rPr>
+          <w:rFonts w:cstheme="minorHAnsi"/>
+        </w:rPr>
+      </w:pPr>
+    </w:p>
+    <w:p>
+      <w:pPr>
+        <w:ind w:firstLine="708"/>
+        <w:rPr>
+          <w:rFonts w:cstheme="minorHAnsi"/>
+        </w:rPr>
+      </w:pPr>
+    </w:p>
+    <w:p>
+      <w:pPr>
+        <w:ind w:firstLine="708"/>
+        <w:rPr>
+          <w:rFonts w:cstheme="minorHAnsi"/>
+        </w:rPr>
+      </w:pPr>
+    </w:p>
+    <w:p>
+      <w:pPr>
+        <w:ind w:firstLine="708"/>
+        <w:rPr>
+          <w:rFonts w:cstheme="minorHAnsi"/>
+        </w:rPr>
+      </w:pPr>
+    </w:p>
+    <w:p>
+      <w:pPr>
+        <w:ind w:firstLine="708"/>
+        <w:rPr>
+          <w:rFonts w:cstheme="minorHAnsi"/>
+        </w:rPr>
+      </w:pPr>
+    </w:p>
+    <w:p>
+      <w:pPr>
+        <w:ind w:firstLine="708"/>
+        <w:rPr>
+          <w:rFonts w:cstheme="minorHAnsi"/>
+        </w:rPr>
+      </w:pPr>
+    </w:p>
+    <w:p>
+      <w:pPr>
+        <w:ind w:firstLine="708"/>
+        <w:rPr>
+          <w:rFonts w:cstheme="minorHAnsi"/>
+        </w:rPr>
+      </w:pPr>
+    </w:p>
+    <w:p>
+      <w:pPr>
+        <w:ind w:firstLine="708"/>
+        <w:rPr>
+          <w:rFonts w:cstheme="minorHAnsi"/>
+        </w:rPr>
+      </w:pPr>
+    </w:p>
+    <w:p>
+      <w:pPr>
+        <w:rPr>
+          <w:rFonts w:cstheme="minorHAnsi"/>
+        </w:rPr>
+      </w:pPr>
+    </w:p>
+    <w:p>
+      <w:pPr>
         <w:rPr>
           <w:rFonts w:cstheme="minorHAnsi"/>
         </w:rPr>
@@ -14508,6 +15667,7 @@
           <w:sz w:val="48"/>
           <w:szCs w:val="48"/>
         </w:rPr>
+        <w:lastRenderedPageBreak/>
         <w:t>Jeux d’essais</w:t>
       </w:r>
     </w:p>
@@ -14518,54 +15678,475 @@
           <w:rFonts w:cstheme="minorHAnsi"/>
         </w:rPr>
       </w:pPr>
-    </w:p>
-    <w:p>
-      <w:pPr>
-        <w:ind w:firstLine="708"/>
-        <w:rPr>
-          <w:rFonts w:cstheme="minorHAnsi"/>
-        </w:rPr>
-      </w:pPr>
-    </w:p>
-    <w:p>
-      <w:pPr>
-        <w:ind w:firstLine="708"/>
-        <w:rPr>
-          <w:rFonts w:cstheme="minorHAnsi"/>
-        </w:rPr>
-      </w:pPr>
-    </w:p>
-    <w:p>
-      <w:pPr>
-        <w:ind w:firstLine="708"/>
-        <w:rPr>
-          <w:rFonts w:cstheme="minorHAnsi"/>
-        </w:rPr>
-      </w:pPr>
-    </w:p>
-    <w:p>
-      <w:pPr>
-        <w:ind w:firstLine="708"/>
-        <w:rPr>
-          <w:rFonts w:cstheme="minorHAnsi"/>
-        </w:rPr>
-      </w:pPr>
-    </w:p>
-    <w:p>
-      <w:pPr>
-        <w:ind w:firstLine="708"/>
-        <w:rPr>
-          <w:rFonts w:cstheme="minorHAnsi"/>
-        </w:rPr>
-      </w:pPr>
-    </w:p>
-    <w:p>
-      <w:pPr>
-        <w:ind w:firstLine="708"/>
-        <w:rPr>
-          <w:rFonts w:cstheme="minorHAnsi"/>
-        </w:rPr>
-      </w:pPr>
+      <w:r>
+        <w:rPr>
+          <w:noProof/>
+        </w:rPr>
+        <w:drawing>
+          <wp:anchor distT="0" distB="0" distL="114300" distR="114300" simplePos="0" relativeHeight="251661312" behindDoc="1" locked="0" layoutInCell="1" allowOverlap="1" wp14:anchorId="31937C75" wp14:editId="0CC01A9F">
+            <wp:simplePos x="0" y="0"/>
+            <wp:positionH relativeFrom="column">
+              <wp:posOffset>-242570</wp:posOffset>
+            </wp:positionH>
+            <wp:positionV relativeFrom="paragraph">
+              <wp:posOffset>248285</wp:posOffset>
+            </wp:positionV>
+            <wp:extent cx="5760720" cy="2601595"/>
+            <wp:effectExtent l="0" t="0" r="0" b="8255"/>
+            <wp:wrapNone/>
+            <wp:docPr id="3" name="Image 3"/>
+            <wp:cNvGraphicFramePr>
+              <a:graphicFrameLocks xmlns:a="http://schemas.openxmlformats.org/drawingml/2006/main" noChangeAspect="1"/>
+            </wp:cNvGraphicFramePr>
+            <a:graphic xmlns:a="http://schemas.openxmlformats.org/drawingml/2006/main">
+              <a:graphicData uri="http://schemas.openxmlformats.org/drawingml/2006/picture">
+                <pic:pic xmlns:pic="http://schemas.openxmlformats.org/drawingml/2006/picture">
+                  <pic:nvPicPr>
+                    <pic:cNvPr id="0" name="Picture 1"/>
+                    <pic:cNvPicPr>
+                      <a:picLocks noChangeAspect="1" noChangeArrowheads="1"/>
+                    </pic:cNvPicPr>
+                  </pic:nvPicPr>
+                  <pic:blipFill>
+                    <a:blip r:embed="rId8">
+                      <a:extLst>
+                        <a:ext uri="{28A0092B-C50C-407E-A947-70E740481C1C}">
+                          <a14:useLocalDpi xmlns:a14="http://schemas.microsoft.com/office/drawing/2010/main" val="0"/>
+                        </a:ext>
+                      </a:extLst>
+                    </a:blip>
+                    <a:srcRect/>
+                    <a:stretch>
+                      <a:fillRect/>
+                    </a:stretch>
+                  </pic:blipFill>
+                  <pic:spPr bwMode="auto">
+                    <a:xfrm>
+                      <a:off x="0" y="0"/>
+                      <a:ext cx="5760720" cy="2601595"/>
+                    </a:xfrm>
+                    <a:prstGeom prst="rect">
+                      <a:avLst/>
+                    </a:prstGeom>
+                    <a:noFill/>
+                    <a:ln>
+                      <a:noFill/>
+                    </a:ln>
+                  </pic:spPr>
+                </pic:pic>
+              </a:graphicData>
+            </a:graphic>
+          </wp:anchor>
+        </w:drawing>
+      </w:r>
+      <w:r>
+        <w:rPr>
+          <w:rFonts w:cstheme="minorHAnsi"/>
+        </w:rPr>
+        <w:t>Début du programme avec la base de connaissance pré-enregistrée dans un fichier .txt</w:t>
+      </w:r>
+    </w:p>
+    <w:p>
+      <w:pPr>
+        <w:ind w:firstLine="708"/>
+        <w:rPr>
+          <w:rFonts w:cstheme="minorHAnsi"/>
+        </w:rPr>
+      </w:pPr>
+    </w:p>
+    <w:p>
+      <w:pPr>
+        <w:ind w:firstLine="708"/>
+        <w:rPr>
+          <w:rFonts w:cstheme="minorHAnsi"/>
+        </w:rPr>
+      </w:pPr>
+    </w:p>
+    <w:p>
+      <w:pPr>
+        <w:ind w:firstLine="708"/>
+        <w:rPr>
+          <w:rFonts w:cstheme="minorHAnsi"/>
+        </w:rPr>
+      </w:pPr>
+    </w:p>
+    <w:p>
+      <w:pPr>
+        <w:ind w:firstLine="708"/>
+        <w:rPr>
+          <w:rFonts w:cstheme="minorHAnsi"/>
+        </w:rPr>
+      </w:pPr>
+    </w:p>
+    <w:p>
+      <w:pPr>
+        <w:ind w:firstLine="708"/>
+        <w:rPr>
+          <w:rFonts w:cstheme="minorHAnsi"/>
+        </w:rPr>
+      </w:pPr>
+    </w:p>
+    <w:p>
+      <w:pPr>
+        <w:ind w:firstLine="708"/>
+        <w:rPr>
+          <w:rFonts w:cstheme="minorHAnsi"/>
+        </w:rPr>
+      </w:pPr>
+    </w:p>
+    <w:p>
+      <w:pPr>
+        <w:ind w:firstLine="708"/>
+        <w:rPr>
+          <w:rFonts w:cstheme="minorHAnsi"/>
+        </w:rPr>
+      </w:pPr>
+    </w:p>
+    <w:p>
+      <w:pPr>
+        <w:ind w:firstLine="708"/>
+        <w:rPr>
+          <w:rFonts w:cstheme="minorHAnsi"/>
+        </w:rPr>
+      </w:pPr>
+    </w:p>
+    <w:p>
+      <w:pPr>
+        <w:ind w:firstLine="708"/>
+        <w:rPr>
+          <w:rFonts w:cstheme="minorHAnsi"/>
+        </w:rPr>
+      </w:pPr>
+    </w:p>
+    <w:p>
+      <w:pPr>
+        <w:ind w:firstLine="708"/>
+        <w:rPr>
+          <w:rFonts w:cstheme="minorHAnsi"/>
+        </w:rPr>
+      </w:pPr>
+    </w:p>
+    <w:p>
+      <w:pPr>
+        <w:ind w:firstLine="708"/>
+        <w:rPr>
+          <w:rFonts w:cstheme="minorHAnsi"/>
+        </w:rPr>
+      </w:pPr>
+      <w:r>
+        <w:rPr>
+          <w:rFonts w:cstheme="minorHAnsi"/>
+        </w:rPr>
+        <w:t>Depuis le menu toute la base de connaissances peut être modifié</w:t>
+      </w:r>
+    </w:p>
+    <w:p>
+      <w:pPr>
+        <w:rPr>
+          <w:rFonts w:cstheme="minorHAnsi"/>
+        </w:rPr>
+      </w:pPr>
+      <w:r>
+        <w:rPr>
+          <w:noProof/>
+        </w:rPr>
+        <w:drawing>
+          <wp:anchor distT="0" distB="0" distL="114300" distR="114300" simplePos="0" relativeHeight="251662336" behindDoc="1" locked="0" layoutInCell="1" allowOverlap="1" wp14:anchorId="07C63A11" wp14:editId="2C7F2962">
+            <wp:simplePos x="0" y="0"/>
+            <wp:positionH relativeFrom="column">
+              <wp:posOffset>-252095</wp:posOffset>
+            </wp:positionH>
+            <wp:positionV relativeFrom="paragraph">
+              <wp:posOffset>332740</wp:posOffset>
+            </wp:positionV>
+            <wp:extent cx="3552825" cy="1603706"/>
+            <wp:effectExtent l="0" t="0" r="0" b="0"/>
+            <wp:wrapNone/>
+            <wp:docPr id="4" name="Image 4"/>
+            <wp:cNvGraphicFramePr>
+              <a:graphicFrameLocks xmlns:a="http://schemas.openxmlformats.org/drawingml/2006/main" noChangeAspect="1"/>
+            </wp:cNvGraphicFramePr>
+            <a:graphic xmlns:a="http://schemas.openxmlformats.org/drawingml/2006/main">
+              <a:graphicData uri="http://schemas.openxmlformats.org/drawingml/2006/picture">
+                <pic:pic xmlns:pic="http://schemas.openxmlformats.org/drawingml/2006/picture">
+                  <pic:nvPicPr>
+                    <pic:cNvPr id="0" name="Picture 3"/>
+                    <pic:cNvPicPr>
+                      <a:picLocks noChangeAspect="1" noChangeArrowheads="1"/>
+                    </pic:cNvPicPr>
+                  </pic:nvPicPr>
+                  <pic:blipFill>
+                    <a:blip r:embed="rId9">
+                      <a:extLst>
+                        <a:ext uri="{28A0092B-C50C-407E-A947-70E740481C1C}">
+                          <a14:useLocalDpi xmlns:a14="http://schemas.microsoft.com/office/drawing/2010/main" val="0"/>
+                        </a:ext>
+                      </a:extLst>
+                    </a:blip>
+                    <a:srcRect/>
+                    <a:stretch>
+                      <a:fillRect/>
+                    </a:stretch>
+                  </pic:blipFill>
+                  <pic:spPr bwMode="auto">
+                    <a:xfrm>
+                      <a:off x="0" y="0"/>
+                      <a:ext cx="3552825" cy="1603706"/>
+                    </a:xfrm>
+                    <a:prstGeom prst="rect">
+                      <a:avLst/>
+                    </a:prstGeom>
+                    <a:noFill/>
+                    <a:ln>
+                      <a:noFill/>
+                    </a:ln>
+                  </pic:spPr>
+                </pic:pic>
+              </a:graphicData>
+            </a:graphic>
+          </wp:anchor>
+        </w:drawing>
+      </w:r>
+      <w:r>
+        <w:rPr>
+          <w:rFonts w:cstheme="minorHAnsi"/>
+        </w:rPr>
+        <w:t>Ci-dessous le menu permettant d’ajouter des propositions à la base de fait</w:t>
+      </w:r>
+    </w:p>
+    <w:p>
+      <w:pPr>
+        <w:ind w:firstLine="708"/>
+        <w:rPr>
+          <w:rFonts w:cstheme="minorHAnsi"/>
+        </w:rPr>
+      </w:pPr>
+    </w:p>
+    <w:p>
+      <w:pPr>
+        <w:ind w:firstLine="708"/>
+        <w:rPr>
+          <w:rFonts w:cstheme="minorHAnsi"/>
+        </w:rPr>
+      </w:pPr>
+    </w:p>
+    <w:p>
+      <w:pPr>
+        <w:ind w:firstLine="708"/>
+        <w:rPr>
+          <w:rFonts w:cstheme="minorHAnsi"/>
+        </w:rPr>
+      </w:pPr>
+    </w:p>
+    <w:p>
+      <w:pPr>
+        <w:ind w:firstLine="708"/>
+        <w:rPr>
+          <w:rFonts w:cstheme="minorHAnsi"/>
+        </w:rPr>
+      </w:pPr>
+    </w:p>
+    <w:p>
+      <w:pPr>
+        <w:ind w:firstLine="708"/>
+        <w:rPr>
+          <w:rFonts w:cstheme="minorHAnsi"/>
+        </w:rPr>
+      </w:pPr>
+    </w:p>
+    <w:p>
+      <w:pPr>
+        <w:ind w:firstLine="708"/>
+        <w:rPr>
+          <w:rFonts w:cstheme="minorHAnsi"/>
+        </w:rPr>
+      </w:pPr>
+    </w:p>
+    <w:p>
+      <w:pPr>
+        <w:ind w:firstLine="708"/>
+        <w:rPr>
+          <w:rFonts w:cstheme="minorHAnsi"/>
+        </w:rPr>
+      </w:pPr>
+    </w:p>
+    <w:p>
+      <w:pPr>
+        <w:rPr>
+          <w:rFonts w:cstheme="minorHAnsi"/>
+        </w:rPr>
+      </w:pPr>
+      <w:r>
+        <w:rPr>
+          <w:noProof/>
+        </w:rPr>
+        <w:drawing>
+          <wp:anchor distT="0" distB="0" distL="114300" distR="114300" simplePos="0" relativeHeight="251663360" behindDoc="1" locked="0" layoutInCell="1" allowOverlap="1" wp14:anchorId="320591F3" wp14:editId="257F885A">
+            <wp:simplePos x="0" y="0"/>
+            <wp:positionH relativeFrom="page">
+              <wp:posOffset>2676525</wp:posOffset>
+            </wp:positionH>
+            <wp:positionV relativeFrom="paragraph">
+              <wp:posOffset>-24130</wp:posOffset>
+            </wp:positionV>
+            <wp:extent cx="4779645" cy="1891416"/>
+            <wp:effectExtent l="0" t="0" r="1905" b="0"/>
+            <wp:wrapSquare wrapText="bothSides"/>
+            <wp:docPr id="5" name="Image 5"/>
+            <wp:cNvGraphicFramePr>
+              <a:graphicFrameLocks xmlns:a="http://schemas.openxmlformats.org/drawingml/2006/main" noChangeAspect="1"/>
+            </wp:cNvGraphicFramePr>
+            <a:graphic xmlns:a="http://schemas.openxmlformats.org/drawingml/2006/main">
+              <a:graphicData uri="http://schemas.openxmlformats.org/drawingml/2006/picture">
+                <pic:pic xmlns:pic="http://schemas.openxmlformats.org/drawingml/2006/picture">
+                  <pic:nvPicPr>
+                    <pic:cNvPr id="0" name="Picture 5"/>
+                    <pic:cNvPicPr>
+                      <a:picLocks noChangeAspect="1" noChangeArrowheads="1"/>
+                    </pic:cNvPicPr>
+                  </pic:nvPicPr>
+                  <pic:blipFill>
+                    <a:blip r:embed="rId10">
+                      <a:extLst>
+                        <a:ext uri="{28A0092B-C50C-407E-A947-70E740481C1C}">
+                          <a14:useLocalDpi xmlns:a14="http://schemas.microsoft.com/office/drawing/2010/main" val="0"/>
+                        </a:ext>
+                      </a:extLst>
+                    </a:blip>
+                    <a:srcRect/>
+                    <a:stretch>
+                      <a:fillRect/>
+                    </a:stretch>
+                  </pic:blipFill>
+                  <pic:spPr bwMode="auto">
+                    <a:xfrm>
+                      <a:off x="0" y="0"/>
+                      <a:ext cx="4779645" cy="1891416"/>
+                    </a:xfrm>
+                    <a:prstGeom prst="rect">
+                      <a:avLst/>
+                    </a:prstGeom>
+                    <a:noFill/>
+                    <a:ln>
+                      <a:noFill/>
+                    </a:ln>
+                  </pic:spPr>
+                </pic:pic>
+              </a:graphicData>
+            </a:graphic>
+            <wp14:sizeRelH relativeFrom="margin">
+              <wp14:pctWidth>0</wp14:pctWidth>
+            </wp14:sizeRelH>
+            <wp14:sizeRelV relativeFrom="margin">
+              <wp14:pctHeight>0</wp14:pctHeight>
+            </wp14:sizeRelV>
+          </wp:anchor>
+        </w:drawing>
+      </w:r>
+      <w:r>
+        <w:rPr>
+          <w:rFonts w:cstheme="minorHAnsi"/>
+        </w:rPr>
+        <w:t>Le menu permettant d’effectuer toutes les actions sur la base de faits et de lancer le moteur d’inférence, ainsi que d’afficher la base de faits</w:t>
+      </w:r>
+    </w:p>
+    <w:p>
+      <w:pPr>
+        <w:ind w:firstLine="708"/>
+        <w:rPr>
+          <w:rFonts w:cstheme="minorHAnsi"/>
+        </w:rPr>
+      </w:pPr>
+    </w:p>
+    <w:p>
+      <w:pPr>
+        <w:ind w:firstLine="708"/>
+        <w:rPr>
+          <w:rFonts w:cstheme="minorHAnsi"/>
+        </w:rPr>
+      </w:pPr>
+    </w:p>
+    <w:p>
+      <w:pPr>
+        <w:ind w:firstLine="708"/>
+        <w:rPr>
+          <w:rFonts w:cstheme="minorHAnsi"/>
+        </w:rPr>
+      </w:pPr>
+      <w:r>
+        <w:rPr>
+          <w:noProof/>
+        </w:rPr>
+        <w:lastRenderedPageBreak/>
+        <w:drawing>
+          <wp:inline distT="0" distB="0" distL="0" distR="0" wp14:anchorId="5DA73087" wp14:editId="4D3C1B36">
+            <wp:extent cx="2647950" cy="1971675"/>
+            <wp:effectExtent l="0" t="0" r="0" b="9525"/>
+            <wp:docPr id="6" name="Image 6"/>
+            <wp:cNvGraphicFramePr>
+              <a:graphicFrameLocks xmlns:a="http://schemas.openxmlformats.org/drawingml/2006/main" noChangeAspect="1"/>
+            </wp:cNvGraphicFramePr>
+            <a:graphic xmlns:a="http://schemas.openxmlformats.org/drawingml/2006/main">
+              <a:graphicData uri="http://schemas.openxmlformats.org/drawingml/2006/picture">
+                <pic:pic xmlns:pic="http://schemas.openxmlformats.org/drawingml/2006/picture">
+                  <pic:nvPicPr>
+                    <pic:cNvPr id="0" name="Picture 7"/>
+                    <pic:cNvPicPr>
+                      <a:picLocks noChangeAspect="1" noChangeArrowheads="1"/>
+                    </pic:cNvPicPr>
+                  </pic:nvPicPr>
+                  <pic:blipFill>
+                    <a:blip r:embed="rId11">
+                      <a:extLst>
+                        <a:ext uri="{28A0092B-C50C-407E-A947-70E740481C1C}">
+                          <a14:useLocalDpi xmlns:a14="http://schemas.microsoft.com/office/drawing/2010/main" val="0"/>
+                        </a:ext>
+                      </a:extLst>
+                    </a:blip>
+                    <a:srcRect/>
+                    <a:stretch>
+                      <a:fillRect/>
+                    </a:stretch>
+                  </pic:blipFill>
+                  <pic:spPr bwMode="auto">
+                    <a:xfrm>
+                      <a:off x="0" y="0"/>
+                      <a:ext cx="2647950" cy="1971675"/>
+                    </a:xfrm>
+                    <a:prstGeom prst="rect">
+                      <a:avLst/>
+                    </a:prstGeom>
+                    <a:noFill/>
+                    <a:ln>
+                      <a:noFill/>
+                    </a:ln>
+                  </pic:spPr>
+                </pic:pic>
+              </a:graphicData>
+            </a:graphic>
+          </wp:inline>
+        </w:drawing>
+      </w:r>
+      <w:r>
+        <w:rPr>
+          <w:rFonts w:cstheme="minorHAnsi"/>
+        </w:rPr>
+        <w:t xml:space="preserve"> Le résultat du système expert qui à déduit de </w:t>
+      </w:r>
+      <w:proofErr w:type="gramStart"/>
+      <w:r>
+        <w:rPr>
+          <w:rFonts w:cstheme="minorHAnsi"/>
+        </w:rPr>
+        <w:t>la</w:t>
+      </w:r>
+      <w:proofErr w:type="gramEnd"/>
+      <w:r>
+        <w:rPr>
+          <w:rFonts w:cstheme="minorHAnsi"/>
+        </w:rPr>
+        <w:t xml:space="preserve"> base de fait et de la base de connaissance toutes les propositions qui sont vrai.</w:t>
+      </w:r>
     </w:p>
     <w:p>
       <w:pPr>
@@ -14768,6 +16349,7 @@
           <w:sz w:val="48"/>
           <w:szCs w:val="48"/>
         </w:rPr>
+        <w:lastRenderedPageBreak/>
         <w:t>Commentaires</w:t>
       </w:r>
     </w:p>
@@ -14806,7 +16388,7 @@
                     <pic:cNvPicPr/>
                   </pic:nvPicPr>
                   <pic:blipFill>
-                    <a:blip r:embed="rId8">
+                    <a:blip r:embed="rId12">
                       <a:extLst>
                         <a:ext uri="{28A0092B-C50C-407E-A947-70E740481C1C}">
                           <a14:useLocalDpi xmlns:a14="http://schemas.microsoft.com/office/drawing/2010/main" val="0"/>
@@ -14935,7 +16517,7 @@
       </w:r>
     </w:p>
     <w:sectPr>
-      <w:footerReference w:type="default" r:id="rId9"/>
+      <w:footerReference w:type="default" r:id="rId13"/>
       <w:pgSz w:w="11906" w:h="16838"/>
       <w:pgMar w:top="1417" w:right="1417" w:bottom="1417" w:left="1417" w:header="708" w:footer="708" w:gutter="0"/>
       <w:cols w:space="708"/>

</xml_diff>

<commit_message>
Revert "we did it boy base_connaissance is no more"
This reverts commit e8d0e6853f38a7bbb3a6adfcb5b094780f73465d.
</commit_message>
<xml_diff>
--- a/rapport.docx
+++ b/rapport.docx
@@ -6,7 +6,7 @@
       <w:pPr>
         <w:jc w:val="center"/>
         <w:rPr>
-          <w:rFonts w:ascii="Agency FB" w:hAnsi="Agency FB" w:cs="Aharoni"/>
+          <w:rFonts w:ascii="Algerian" w:hAnsi="Algerian"/>
           <w:color w:val="FF0000"/>
           <w:sz w:val="40"/>
           <w:szCs w:val="40"/>
@@ -15,7 +15,7 @@
       </w:pPr>
       <w:r>
         <w:rPr>
-          <w:rFonts w:ascii="Agency FB" w:hAnsi="Agency FB" w:cs="Aharoni"/>
+          <w:rFonts w:ascii="Algerian" w:hAnsi="Algerian"/>
           <w:noProof/>
           <w:color w:val="FF0000"/>
           <w:sz w:val="40"/>
@@ -110,13 +110,8 @@
                 <v:textbox style="mso-fit-shape-to-text:t">
                   <w:txbxContent>
                     <w:p>
-                      <w:proofErr w:type="spellStart"/>
                       <w:r>
-                        <w:t>Caillier</w:t>
-                      </w:r>
-                      <w:proofErr w:type="spellEnd"/>
-                      <w:r>
-                        <w:t xml:space="preserve"> Paul</w:t>
+                        <w:t>Caillier Paul</w:t>
                       </w:r>
                     </w:p>
                     <w:p>
@@ -134,26 +129,14 @@
       </w:r>
       <w:r>
         <w:rPr>
-          <w:rFonts w:ascii="Agency FB" w:hAnsi="Agency FB" w:cs="Aharoni"/>
-          <w:color w:val="FF0000"/>
-          <w:sz w:val="40"/>
-          <w:szCs w:val="40"/>
-          <w:u w:val="single"/>
-        </w:rPr>
-        <w:t>Système expert</w:t>
-      </w:r>
-    </w:p>
-    <w:p>
-      <w:pPr>
-        <w:jc w:val="center"/>
-        <w:rPr>
           <w:rFonts w:ascii="Algerian" w:hAnsi="Algerian"/>
           <w:color w:val="FF0000"/>
           <w:sz w:val="40"/>
           <w:szCs w:val="40"/>
           <w:u w:val="single"/>
         </w:rPr>
-      </w:pPr>
+        <w:t>Système expert</w:t>
+      </w:r>
     </w:p>
     <w:p>
       <w:pPr>
@@ -169,6 +152,18 @@
     </w:p>
     <w:p>
       <w:pPr>
+        <w:jc w:val="center"/>
+        <w:rPr>
+          <w:rFonts w:ascii="Algerian" w:hAnsi="Algerian"/>
+          <w:color w:val="FF0000"/>
+          <w:sz w:val="40"/>
+          <w:szCs w:val="40"/>
+          <w:u w:val="single"/>
+        </w:rPr>
+      </w:pPr>
+    </w:p>
+    <w:p>
+      <w:pPr>
         <w:rPr>
           <w:rFonts w:asciiTheme="majorHAnsi" w:hAnsiTheme="majorHAnsi" w:cstheme="majorHAnsi"/>
         </w:rPr>
@@ -285,19 +280,21 @@
         <w:rPr>
           <w:rFonts w:asciiTheme="majorHAnsi" w:hAnsiTheme="majorHAnsi" w:cstheme="majorHAnsi"/>
         </w:rPr>
-        <w:t>Jeux d’essais………………………………………………………………………………………………………………………………page </w:t>
-      </w:r>
+        <w:t>Jeux d’essais…………………………………………………………………………………………………………………………</w:t>
+      </w:r>
+      <w:proofErr w:type="gramStart"/>
       <w:r>
         <w:rPr>
           <w:rFonts w:asciiTheme="majorHAnsi" w:hAnsiTheme="majorHAnsi" w:cstheme="majorHAnsi"/>
         </w:rPr>
-        <w:t>18</w:t>
-      </w:r>
+        <w:t>…….</w:t>
+      </w:r>
+      <w:proofErr w:type="gramEnd"/>
       <w:r>
         <w:rPr>
           <w:rFonts w:asciiTheme="majorHAnsi" w:hAnsiTheme="majorHAnsi" w:cstheme="majorHAnsi"/>
         </w:rPr>
-        <w:t>.</w:t>
+        <w:t>.page ?.</w:t>
       </w:r>
     </w:p>
     <w:p>
@@ -310,39 +307,21 @@
         <w:rPr>
           <w:rFonts w:asciiTheme="majorHAnsi" w:hAnsiTheme="majorHAnsi" w:cstheme="majorHAnsi"/>
         </w:rPr>
-        <w:t>Commentaires ……………………………………………………………………………………………………………………</w:t>
+        <w:t>Commentaires ………………………………………………………………………………………………………………………</w:t>
       </w:r>
       <w:proofErr w:type="gramStart"/>
       <w:r>
         <w:rPr>
           <w:rFonts w:asciiTheme="majorHAnsi" w:hAnsiTheme="majorHAnsi" w:cstheme="majorHAnsi"/>
         </w:rPr>
-        <w:t>……</w:t>
-      </w:r>
+        <w:t>…….</w:t>
+      </w:r>
+      <w:proofErr w:type="gramEnd"/>
       <w:r>
         <w:rPr>
           <w:rFonts w:asciiTheme="majorHAnsi" w:hAnsiTheme="majorHAnsi" w:cstheme="majorHAnsi"/>
         </w:rPr>
-        <w:t>.</w:t>
-      </w:r>
-      <w:proofErr w:type="gramEnd"/>
-      <w:r>
-        <w:rPr>
-          <w:rFonts w:asciiTheme="majorHAnsi" w:hAnsiTheme="majorHAnsi" w:cstheme="majorHAnsi"/>
-        </w:rPr>
-        <w:t>page </w:t>
-      </w:r>
-      <w:r>
-        <w:rPr>
-          <w:rFonts w:asciiTheme="majorHAnsi" w:hAnsiTheme="majorHAnsi" w:cstheme="majorHAnsi"/>
-        </w:rPr>
-        <w:t>19</w:t>
-      </w:r>
-      <w:r>
-        <w:rPr>
-          <w:rFonts w:asciiTheme="majorHAnsi" w:hAnsiTheme="majorHAnsi" w:cstheme="majorHAnsi"/>
-        </w:rPr>
-        <w:t>.</w:t>
+        <w:t>page ?.</w:t>
       </w:r>
     </w:p>
     <w:p>
@@ -3702,7 +3681,6 @@
         <w:ind w:firstLine="708"/>
         <w:rPr>
           <w:rFonts w:cstheme="minorHAnsi"/>
-          <w:lang w:val="en-GB"/>
         </w:rPr>
       </w:pPr>
       <w:r>
@@ -3711,40 +3689,67 @@
         </w:rPr>
         <w:t xml:space="preserve">        </w:t>
       </w:r>
-      <w:r>
-        <w:rPr>
-          <w:rFonts w:cstheme="minorHAnsi"/>
-          <w:lang w:val="en-GB"/>
+      <w:proofErr w:type="spellStart"/>
+      <w:proofErr w:type="gramStart"/>
+      <w:r>
+        <w:rPr>
+          <w:rFonts w:cstheme="minorHAnsi"/>
         </w:rPr>
         <w:t>p</w:t>
       </w:r>
       <w:r>
         <w:rPr>
           <w:rFonts w:cstheme="minorHAnsi"/>
-          <w:lang w:val="en-GB"/>
         </w:rPr>
         <w:t>rem</w:t>
       </w:r>
-      <w:r>
-        <w:rPr>
-          <w:rFonts w:cstheme="minorHAnsi"/>
-          <w:lang w:val="en-GB"/>
-        </w:rPr>
-        <w:t>=</w:t>
-      </w:r>
-      <w:proofErr w:type="spellStart"/>
-      <w:r>
-        <w:rPr>
-          <w:rFonts w:cstheme="minorHAnsi"/>
-          <w:lang w:val="en-GB"/>
+      <w:proofErr w:type="spellEnd"/>
+      <w:proofErr w:type="gramEnd"/>
+      <w:r>
+        <w:rPr>
+          <w:rFonts w:cstheme="minorHAnsi"/>
+        </w:rPr>
+        <w:t>=suivant(</w:t>
+      </w:r>
+      <w:proofErr w:type="spellStart"/>
+      <w:r>
+        <w:rPr>
+          <w:rFonts w:cstheme="minorHAnsi"/>
+        </w:rPr>
+        <w:t>ruleprem</w:t>
+      </w:r>
+      <w:proofErr w:type="spellEnd"/>
+      <w:r>
+        <w:rPr>
+          <w:rFonts w:cstheme="minorHAnsi"/>
+        </w:rPr>
+        <w:t>)</w:t>
+      </w:r>
+    </w:p>
+    <w:p>
+      <w:pPr>
+        <w:ind w:firstLine="708"/>
+        <w:rPr>
+          <w:rFonts w:cstheme="minorHAnsi"/>
+        </w:rPr>
+      </w:pPr>
+      <w:r>
+        <w:rPr>
+          <w:rFonts w:cstheme="minorHAnsi"/>
+        </w:rPr>
+        <w:t xml:space="preserve">        </w:t>
+      </w:r>
+      <w:proofErr w:type="gramStart"/>
+      <w:r>
+        <w:rPr>
+          <w:rFonts w:cstheme="minorHAnsi"/>
         </w:rPr>
         <w:t>suivant</w:t>
       </w:r>
-      <w:proofErr w:type="spellEnd"/>
-      <w:r>
-        <w:rPr>
-          <w:rFonts w:cstheme="minorHAnsi"/>
-          <w:lang w:val="en-GB"/>
+      <w:proofErr w:type="gramEnd"/>
+      <w:r>
+        <w:rPr>
+          <w:rFonts w:cstheme="minorHAnsi"/>
         </w:rPr>
         <w:t>(</w:t>
       </w:r>
@@ -3752,7 +3757,6 @@
       <w:r>
         <w:rPr>
           <w:rFonts w:cstheme="minorHAnsi"/>
-          <w:lang w:val="en-GB"/>
         </w:rPr>
         <w:t>ruleprem</w:t>
       </w:r>
@@ -3760,134 +3764,62 @@
       <w:r>
         <w:rPr>
           <w:rFonts w:cstheme="minorHAnsi"/>
-          <w:lang w:val="en-GB"/>
-        </w:rPr>
-        <w:t>)</w:t>
-      </w:r>
-    </w:p>
-    <w:p>
-      <w:pPr>
-        <w:ind w:firstLine="708"/>
-        <w:rPr>
-          <w:rFonts w:cstheme="minorHAnsi"/>
-          <w:lang w:val="en-GB"/>
-        </w:rPr>
-      </w:pPr>
-      <w:r>
-        <w:rPr>
-          <w:rFonts w:cstheme="minorHAnsi"/>
-          <w:lang w:val="en-GB"/>
+        </w:rPr>
+        <w:t>)=suivant(suivant(</w:t>
+      </w:r>
+      <w:proofErr w:type="spellStart"/>
+      <w:r>
+        <w:rPr>
+          <w:rFonts w:cstheme="minorHAnsi"/>
+        </w:rPr>
+        <w:t>ruleprem</w:t>
+      </w:r>
+      <w:proofErr w:type="spellEnd"/>
+      <w:r>
+        <w:rPr>
+          <w:rFonts w:cstheme="minorHAnsi"/>
+        </w:rPr>
+        <w:t>))</w:t>
+      </w:r>
+    </w:p>
+    <w:p>
+      <w:pPr>
+        <w:ind w:firstLine="708"/>
+        <w:rPr>
+          <w:rFonts w:cstheme="minorHAnsi"/>
+        </w:rPr>
+      </w:pPr>
+      <w:r>
+        <w:rPr>
+          <w:rFonts w:cstheme="minorHAnsi"/>
         </w:rPr>
         <w:t xml:space="preserve">        </w:t>
       </w:r>
-      <w:proofErr w:type="spellStart"/>
-      <w:r>
-        <w:rPr>
-          <w:rFonts w:cstheme="minorHAnsi"/>
-          <w:lang w:val="en-GB"/>
-        </w:rPr>
-        <w:t>suivant</w:t>
-      </w:r>
-      <w:proofErr w:type="spellEnd"/>
-      <w:r>
-        <w:rPr>
-          <w:rFonts w:cstheme="minorHAnsi"/>
-          <w:lang w:val="en-GB"/>
-        </w:rPr>
-        <w:t>(</w:t>
-      </w:r>
-      <w:proofErr w:type="spellStart"/>
-      <w:r>
-        <w:rPr>
-          <w:rFonts w:cstheme="minorHAnsi"/>
-          <w:lang w:val="en-GB"/>
-        </w:rPr>
-        <w:t>ruleprem</w:t>
-      </w:r>
-      <w:proofErr w:type="spellEnd"/>
-      <w:r>
-        <w:rPr>
-          <w:rFonts w:cstheme="minorHAnsi"/>
-          <w:lang w:val="en-GB"/>
-        </w:rPr>
-        <w:t>)=</w:t>
-      </w:r>
-      <w:proofErr w:type="spellStart"/>
-      <w:r>
-        <w:rPr>
-          <w:rFonts w:cstheme="minorHAnsi"/>
-          <w:lang w:val="en-GB"/>
-        </w:rPr>
-        <w:t>suivant</w:t>
-      </w:r>
-      <w:proofErr w:type="spellEnd"/>
-      <w:r>
-        <w:rPr>
-          <w:rFonts w:cstheme="minorHAnsi"/>
-          <w:lang w:val="en-GB"/>
-        </w:rPr>
-        <w:t>(</w:t>
-      </w:r>
-      <w:proofErr w:type="spellStart"/>
-      <w:r>
-        <w:rPr>
-          <w:rFonts w:cstheme="minorHAnsi"/>
-          <w:lang w:val="en-GB"/>
-        </w:rPr>
-        <w:t>suivant</w:t>
-      </w:r>
-      <w:proofErr w:type="spellEnd"/>
-      <w:r>
-        <w:rPr>
-          <w:rFonts w:cstheme="minorHAnsi"/>
-          <w:lang w:val="en-GB"/>
-        </w:rPr>
-        <w:t>(</w:t>
-      </w:r>
-      <w:proofErr w:type="spellStart"/>
-      <w:r>
-        <w:rPr>
-          <w:rFonts w:cstheme="minorHAnsi"/>
-          <w:lang w:val="en-GB"/>
-        </w:rPr>
-        <w:t>ruleprem</w:t>
-      </w:r>
-      <w:proofErr w:type="spellEnd"/>
-      <w:r>
-        <w:rPr>
-          <w:rFonts w:cstheme="minorHAnsi"/>
-          <w:lang w:val="en-GB"/>
-        </w:rPr>
-        <w:t>))</w:t>
-      </w:r>
-    </w:p>
-    <w:p>
-      <w:pPr>
-        <w:ind w:firstLine="708"/>
-        <w:rPr>
-          <w:rFonts w:cstheme="minorHAnsi"/>
-          <w:lang w:val="en-GB"/>
-        </w:rPr>
-      </w:pPr>
-      <w:r>
-        <w:rPr>
-          <w:rFonts w:cstheme="minorHAnsi"/>
-          <w:lang w:val="en-GB"/>
-        </w:rPr>
-        <w:t xml:space="preserve">        free(p)</w:t>
-      </w:r>
-    </w:p>
-    <w:p>
-      <w:pPr>
-        <w:ind w:firstLine="708"/>
-        <w:rPr>
-          <w:rFonts w:cstheme="minorHAnsi"/>
-        </w:rPr>
-      </w:pPr>
-      <w:r>
-        <w:rPr>
-          <w:rFonts w:cstheme="minorHAnsi"/>
-          <w:lang w:val="en-GB"/>
+      <w:proofErr w:type="gramStart"/>
+      <w:r>
+        <w:rPr>
+          <w:rFonts w:cstheme="minorHAnsi"/>
+        </w:rPr>
+        <w:t>free</w:t>
+      </w:r>
+      <w:proofErr w:type="gramEnd"/>
+      <w:r>
+        <w:rPr>
+          <w:rFonts w:cstheme="minorHAnsi"/>
+        </w:rPr>
+        <w:t>(p)</w:t>
+      </w:r>
+    </w:p>
+    <w:p>
+      <w:pPr>
+        <w:ind w:firstLine="708"/>
+        <w:rPr>
+          <w:rFonts w:cstheme="minorHAnsi"/>
+        </w:rPr>
+      </w:pPr>
+      <w:r>
+        <w:rPr>
+          <w:rFonts w:cstheme="minorHAnsi"/>
         </w:rPr>
         <w:t xml:space="preserve">        </w:t>
       </w:r>
@@ -14362,1289 +14294,198 @@
     </w:p>
     <w:p>
       <w:pPr>
-        <w:ind w:firstLine="708"/>
-        <w:rPr>
-          <w:rFonts w:cstheme="minorHAnsi"/>
-        </w:rPr>
-      </w:pPr>
-      <w:proofErr w:type="gramStart"/>
-      <w:r>
-        <w:rPr>
-          <w:rFonts w:cstheme="minorHAnsi"/>
-        </w:rPr>
-        <w:t>Objectif:</w:t>
-      </w:r>
-      <w:proofErr w:type="gramEnd"/>
-      <w:r>
-        <w:rPr>
-          <w:rFonts w:cstheme="minorHAnsi"/>
-        </w:rPr>
-        <w:t xml:space="preserve"> Supprimer une règle dans une base de connaissance</w:t>
-      </w:r>
-    </w:p>
-    <w:p>
-      <w:pPr>
-        <w:ind w:firstLine="708"/>
-        <w:rPr>
-          <w:rFonts w:cstheme="minorHAnsi"/>
-        </w:rPr>
-      </w:pPr>
-      <w:proofErr w:type="gramStart"/>
-      <w:r>
-        <w:rPr>
-          <w:rFonts w:cstheme="minorHAnsi"/>
-        </w:rPr>
-        <w:t>Lexique:</w:t>
-      </w:r>
-      <w:proofErr w:type="gramEnd"/>
-    </w:p>
-    <w:p>
-      <w:pPr>
-        <w:ind w:firstLine="708"/>
-        <w:rPr>
-          <w:rFonts w:cstheme="minorHAnsi"/>
-        </w:rPr>
-      </w:pPr>
-      <w:r>
-        <w:rPr>
-          <w:rFonts w:cstheme="minorHAnsi"/>
-        </w:rPr>
-        <w:t xml:space="preserve">  </w:t>
-      </w:r>
-      <w:proofErr w:type="gramStart"/>
-      <w:r>
-        <w:rPr>
-          <w:rFonts w:cstheme="minorHAnsi"/>
-        </w:rPr>
-        <w:t>BC:</w:t>
-      </w:r>
-      <w:proofErr w:type="gramEnd"/>
-      <w:r>
-        <w:rPr>
-          <w:rFonts w:cstheme="minorHAnsi"/>
-        </w:rPr>
-        <w:t xml:space="preserve"> La base de connaissance</w:t>
-      </w:r>
-    </w:p>
-    <w:p>
-      <w:pPr>
-        <w:ind w:firstLine="708"/>
-        <w:rPr>
-          <w:rFonts w:cstheme="minorHAnsi"/>
-        </w:rPr>
-      </w:pPr>
-      <w:r>
-        <w:rPr>
-          <w:rFonts w:cstheme="minorHAnsi"/>
-        </w:rPr>
-        <w:t xml:space="preserve">  </w:t>
-      </w:r>
-      <w:proofErr w:type="spellStart"/>
-      <w:proofErr w:type="gramStart"/>
-      <w:r>
-        <w:rPr>
-          <w:rFonts w:cstheme="minorHAnsi"/>
-        </w:rPr>
-        <w:t>ToDelete</w:t>
-      </w:r>
-      <w:proofErr w:type="spellEnd"/>
-      <w:r>
-        <w:rPr>
-          <w:rFonts w:cstheme="minorHAnsi"/>
-        </w:rPr>
-        <w:t>:</w:t>
-      </w:r>
-      <w:proofErr w:type="gramEnd"/>
-      <w:r>
-        <w:rPr>
-          <w:rFonts w:cstheme="minorHAnsi"/>
-        </w:rPr>
-        <w:t xml:space="preserve"> l'élément de la liste à supprimer</w:t>
-      </w:r>
-    </w:p>
-    <w:p>
-      <w:pPr>
-        <w:ind w:firstLine="708"/>
-        <w:rPr>
-          <w:rFonts w:cstheme="minorHAnsi"/>
-        </w:rPr>
-      </w:pPr>
-      <w:r>
-        <w:rPr>
-          <w:rFonts w:cstheme="minorHAnsi"/>
-        </w:rPr>
-        <w:t xml:space="preserve">  </w:t>
-      </w:r>
-      <w:proofErr w:type="spellStart"/>
-      <w:proofErr w:type="gramStart"/>
-      <w:r>
-        <w:rPr>
-          <w:rFonts w:cstheme="minorHAnsi"/>
-        </w:rPr>
-        <w:t>ToConnecter</w:t>
-      </w:r>
-      <w:proofErr w:type="spellEnd"/>
-      <w:r>
-        <w:rPr>
-          <w:rFonts w:cstheme="minorHAnsi"/>
-        </w:rPr>
-        <w:t>:</w:t>
-      </w:r>
-      <w:proofErr w:type="gramEnd"/>
-      <w:r>
-        <w:rPr>
-          <w:rFonts w:cstheme="minorHAnsi"/>
-        </w:rPr>
-        <w:t xml:space="preserve"> l'élément de la liste à connecter au reste de la liste</w:t>
-      </w:r>
-    </w:p>
-    <w:p>
-      <w:pPr>
-        <w:ind w:firstLine="708"/>
-        <w:rPr>
-          <w:rFonts w:cstheme="minorHAnsi"/>
-        </w:rPr>
-      </w:pPr>
-      <w:r>
-        <w:rPr>
-          <w:rFonts w:cstheme="minorHAnsi"/>
-        </w:rPr>
-        <w:t xml:space="preserve">  </w:t>
-      </w:r>
-      <w:proofErr w:type="gramStart"/>
-      <w:r>
-        <w:rPr>
-          <w:rFonts w:cstheme="minorHAnsi"/>
-        </w:rPr>
-        <w:t>i:</w:t>
-      </w:r>
-      <w:proofErr w:type="gramEnd"/>
-      <w:r>
-        <w:rPr>
-          <w:rFonts w:cstheme="minorHAnsi"/>
-        </w:rPr>
-        <w:t xml:space="preserve"> le numéro de la règle </w:t>
-      </w:r>
-      <w:proofErr w:type="spellStart"/>
-      <w:r>
-        <w:rPr>
-          <w:rFonts w:cstheme="minorHAnsi"/>
-        </w:rPr>
-        <w:t>a</w:t>
-      </w:r>
-      <w:proofErr w:type="spellEnd"/>
-      <w:r>
-        <w:rPr>
-          <w:rFonts w:cstheme="minorHAnsi"/>
-        </w:rPr>
-        <w:t xml:space="preserve"> supprimer</w:t>
-      </w:r>
-    </w:p>
-    <w:p>
-      <w:pPr>
-        <w:ind w:firstLine="708"/>
-        <w:rPr>
-          <w:rFonts w:cstheme="minorHAnsi"/>
-        </w:rPr>
-      </w:pPr>
-      <w:r>
-        <w:rPr>
-          <w:rFonts w:cstheme="minorHAnsi"/>
-        </w:rPr>
-        <w:t xml:space="preserve">  </w:t>
-      </w:r>
-      <w:proofErr w:type="gramStart"/>
-      <w:r>
-        <w:rPr>
-          <w:rFonts w:cstheme="minorHAnsi"/>
-        </w:rPr>
-        <w:t>j:</w:t>
-      </w:r>
-      <w:proofErr w:type="gramEnd"/>
-      <w:r>
-        <w:rPr>
-          <w:rFonts w:cstheme="minorHAnsi"/>
-        </w:rPr>
-        <w:t xml:space="preserve"> une variable d'incrémentation</w:t>
-      </w:r>
-    </w:p>
-    <w:p>
-      <w:pPr>
-        <w:ind w:firstLine="708"/>
-        <w:rPr>
-          <w:rFonts w:cstheme="minorHAnsi"/>
-        </w:rPr>
-      </w:pPr>
-    </w:p>
-    <w:p>
-      <w:pPr>
-        <w:ind w:firstLine="708"/>
-        <w:rPr>
-          <w:rFonts w:cstheme="minorHAnsi"/>
-        </w:rPr>
-      </w:pPr>
-      <w:r>
-        <w:rPr>
-          <w:rFonts w:cstheme="minorHAnsi"/>
-        </w:rPr>
-        <w:t xml:space="preserve">Fonction </w:t>
-      </w:r>
-      <w:proofErr w:type="spellStart"/>
-      <w:proofErr w:type="gramStart"/>
-      <w:r>
-        <w:rPr>
-          <w:rFonts w:cstheme="minorHAnsi"/>
-        </w:rPr>
-        <w:t>deleteRule</w:t>
-      </w:r>
-      <w:proofErr w:type="spellEnd"/>
-      <w:r>
-        <w:rPr>
-          <w:rFonts w:cstheme="minorHAnsi"/>
-        </w:rPr>
-        <w:t>(</w:t>
-      </w:r>
-      <w:proofErr w:type="gramEnd"/>
-      <w:r>
-        <w:rPr>
-          <w:rFonts w:cstheme="minorHAnsi"/>
-        </w:rPr>
-        <w:t>BC:&lt;</w:t>
-      </w:r>
-      <w:proofErr w:type="spellStart"/>
-      <w:r>
-        <w:rPr>
-          <w:rFonts w:cstheme="minorHAnsi"/>
-        </w:rPr>
-        <w:t>BaseDeConnaissance</w:t>
-      </w:r>
-      <w:proofErr w:type="spellEnd"/>
-      <w:r>
-        <w:rPr>
-          <w:rFonts w:cstheme="minorHAnsi"/>
-        </w:rPr>
-        <w:t>&gt;,i:&lt;Entier&gt;):Entier</w:t>
-      </w:r>
-    </w:p>
-    <w:p>
-      <w:pPr>
-        <w:ind w:firstLine="708"/>
-        <w:rPr>
-          <w:rFonts w:cstheme="minorHAnsi"/>
-        </w:rPr>
-      </w:pPr>
-      <w:r>
-        <w:rPr>
-          <w:rFonts w:cstheme="minorHAnsi"/>
-        </w:rPr>
-        <w:t>DEBUT</w:t>
-      </w:r>
-    </w:p>
-    <w:p>
-      <w:pPr>
-        <w:ind w:firstLine="708"/>
-        <w:rPr>
-          <w:rFonts w:cstheme="minorHAnsi"/>
-        </w:rPr>
-      </w:pPr>
-      <w:r>
-        <w:rPr>
-          <w:rFonts w:cstheme="minorHAnsi"/>
-        </w:rPr>
-        <w:t xml:space="preserve">    Si </w:t>
-      </w:r>
-      <w:proofErr w:type="gramStart"/>
-      <w:r>
-        <w:rPr>
-          <w:rFonts w:cstheme="minorHAnsi"/>
-        </w:rPr>
-        <w:t>Règle(</w:t>
-      </w:r>
-      <w:proofErr w:type="gramEnd"/>
-      <w:r>
-        <w:rPr>
-          <w:rFonts w:cstheme="minorHAnsi"/>
-        </w:rPr>
-        <w:t>BC) = INDEFINI Alors: // Cas ou la BC est nulle</w:t>
-      </w:r>
-    </w:p>
-    <w:p>
-      <w:pPr>
-        <w:ind w:firstLine="708"/>
-        <w:rPr>
-          <w:rFonts w:cstheme="minorHAnsi"/>
-          <w:lang w:val="en-GB"/>
-        </w:rPr>
-      </w:pPr>
-      <w:r>
-        <w:rPr>
-          <w:rFonts w:cstheme="minorHAnsi"/>
-        </w:rPr>
-        <w:t xml:space="preserve">      </w:t>
-      </w:r>
-      <w:proofErr w:type="spellStart"/>
-      <w:r>
-        <w:rPr>
-          <w:rFonts w:cstheme="minorHAnsi"/>
-          <w:lang w:val="en-GB"/>
-        </w:rPr>
-        <w:t>deleteRule</w:t>
-      </w:r>
-      <w:proofErr w:type="spellEnd"/>
-      <w:r>
-        <w:rPr>
-          <w:rFonts w:cstheme="minorHAnsi"/>
-          <w:lang w:val="en-GB"/>
-        </w:rPr>
-        <w:t xml:space="preserve"> &lt;- -1</w:t>
-      </w:r>
-    </w:p>
-    <w:p>
-      <w:pPr>
-        <w:ind w:firstLine="708"/>
-        <w:rPr>
-          <w:rFonts w:cstheme="minorHAnsi"/>
-          <w:lang w:val="en-GB"/>
-        </w:rPr>
-      </w:pPr>
-      <w:r>
-        <w:rPr>
-          <w:rFonts w:cstheme="minorHAnsi"/>
-          <w:lang w:val="en-GB"/>
-        </w:rPr>
-        <w:t xml:space="preserve">    </w:t>
-      </w:r>
-      <w:proofErr w:type="spellStart"/>
-      <w:r>
-        <w:rPr>
-          <w:rFonts w:cstheme="minorHAnsi"/>
-          <w:lang w:val="en-GB"/>
-        </w:rPr>
-        <w:t>FinSi</w:t>
-      </w:r>
-      <w:proofErr w:type="spellEnd"/>
-    </w:p>
-    <w:p>
-      <w:pPr>
-        <w:ind w:firstLine="708"/>
-        <w:rPr>
-          <w:rFonts w:cstheme="minorHAnsi"/>
-          <w:lang w:val="en-GB"/>
-        </w:rPr>
-      </w:pPr>
-      <w:r>
-        <w:rPr>
-          <w:rFonts w:cstheme="minorHAnsi"/>
-          <w:lang w:val="en-GB"/>
-        </w:rPr>
-        <w:t xml:space="preserve">    j &lt;- 1</w:t>
-      </w:r>
-    </w:p>
-    <w:p>
-      <w:pPr>
-        <w:ind w:firstLine="708"/>
-        <w:rPr>
-          <w:rFonts w:cstheme="minorHAnsi"/>
-          <w:lang w:val="en-GB"/>
-        </w:rPr>
-      </w:pPr>
-      <w:r>
-        <w:rPr>
-          <w:rFonts w:cstheme="minorHAnsi"/>
-          <w:lang w:val="en-GB"/>
-        </w:rPr>
-        <w:t xml:space="preserve">    </w:t>
-      </w:r>
-      <w:proofErr w:type="spellStart"/>
-      <w:r>
-        <w:rPr>
-          <w:rFonts w:cstheme="minorHAnsi"/>
-          <w:lang w:val="en-GB"/>
-        </w:rPr>
-        <w:t>toDelete</w:t>
-      </w:r>
-      <w:proofErr w:type="spellEnd"/>
-      <w:r>
-        <w:rPr>
-          <w:rFonts w:cstheme="minorHAnsi"/>
-          <w:lang w:val="en-GB"/>
-        </w:rPr>
-        <w:t xml:space="preserve"> = BC</w:t>
-      </w:r>
-    </w:p>
-    <w:p>
-      <w:pPr>
-        <w:ind w:firstLine="708"/>
-        <w:rPr>
-          <w:rFonts w:cstheme="minorHAnsi"/>
-          <w:lang w:val="en-GB"/>
-        </w:rPr>
-      </w:pPr>
-      <w:r>
-        <w:rPr>
-          <w:rFonts w:cstheme="minorHAnsi"/>
-          <w:lang w:val="en-GB"/>
-        </w:rPr>
-        <w:t xml:space="preserve">    </w:t>
-      </w:r>
-      <w:proofErr w:type="spellStart"/>
-      <w:r>
-        <w:rPr>
-          <w:rFonts w:cstheme="minorHAnsi"/>
-          <w:lang w:val="en-GB"/>
-        </w:rPr>
-        <w:t>toConnect</w:t>
-      </w:r>
-      <w:proofErr w:type="spellEnd"/>
-      <w:r>
-        <w:rPr>
-          <w:rFonts w:cstheme="minorHAnsi"/>
-          <w:lang w:val="en-GB"/>
-        </w:rPr>
-        <w:t xml:space="preserve"> = BC</w:t>
-      </w:r>
-    </w:p>
-    <w:p>
-      <w:pPr>
-        <w:ind w:firstLine="708"/>
-        <w:rPr>
-          <w:rFonts w:cstheme="minorHAnsi"/>
-        </w:rPr>
-      </w:pPr>
-      <w:r>
-        <w:rPr>
-          <w:rFonts w:cstheme="minorHAnsi"/>
-          <w:lang w:val="en-GB"/>
-        </w:rPr>
-        <w:t xml:space="preserve">    </w:t>
-      </w:r>
-      <w:r>
-        <w:rPr>
-          <w:rFonts w:cstheme="minorHAnsi"/>
-        </w:rPr>
-        <w:t xml:space="preserve">Tant que </w:t>
-      </w:r>
-      <w:proofErr w:type="spellStart"/>
-      <w:r>
-        <w:rPr>
-          <w:rFonts w:cstheme="minorHAnsi"/>
-        </w:rPr>
-        <w:t>j</w:t>
-      </w:r>
-      <w:proofErr w:type="gramStart"/>
-      <w:r>
-        <w:rPr>
-          <w:rFonts w:cstheme="minorHAnsi"/>
-        </w:rPr>
-        <w:t xml:space="preserve"> !</w:t>
-      </w:r>
-      <w:proofErr w:type="spellEnd"/>
-      <w:r>
-        <w:rPr>
-          <w:rFonts w:cstheme="minorHAnsi"/>
-        </w:rPr>
-        <w:t>=</w:t>
-      </w:r>
-      <w:proofErr w:type="gramEnd"/>
-      <w:r>
-        <w:rPr>
-          <w:rFonts w:cstheme="minorHAnsi"/>
-        </w:rPr>
-        <w:t xml:space="preserve"> i faire:</w:t>
-      </w:r>
-    </w:p>
-    <w:p>
-      <w:pPr>
-        <w:ind w:firstLine="708"/>
-        <w:rPr>
-          <w:rFonts w:cstheme="minorHAnsi"/>
-        </w:rPr>
-      </w:pPr>
-      <w:r>
-        <w:rPr>
-          <w:rFonts w:cstheme="minorHAnsi"/>
-        </w:rPr>
-        <w:t xml:space="preserve">      Si </w:t>
-      </w:r>
-      <w:proofErr w:type="spellStart"/>
-      <w:r>
-        <w:rPr>
-          <w:rFonts w:cstheme="minorHAnsi"/>
-        </w:rPr>
-        <w:t>next</w:t>
-      </w:r>
-      <w:proofErr w:type="spellEnd"/>
-      <w:r>
-        <w:rPr>
-          <w:rFonts w:cstheme="minorHAnsi"/>
-        </w:rPr>
-        <w:t>(</w:t>
-      </w:r>
-      <w:proofErr w:type="spellStart"/>
-      <w:r>
-        <w:rPr>
-          <w:rFonts w:cstheme="minorHAnsi"/>
-        </w:rPr>
-        <w:t>toDelete</w:t>
-      </w:r>
-      <w:proofErr w:type="spellEnd"/>
-      <w:r>
-        <w:rPr>
-          <w:rFonts w:cstheme="minorHAnsi"/>
-        </w:rPr>
-        <w:t>) = INDEFINI alors://Cas ou l'index i est trop grand</w:t>
-      </w:r>
-    </w:p>
-    <w:p>
-      <w:pPr>
-        <w:ind w:firstLine="708"/>
-        <w:rPr>
-          <w:rFonts w:cstheme="minorHAnsi"/>
-        </w:rPr>
-      </w:pPr>
-      <w:r>
-        <w:rPr>
-          <w:rFonts w:cstheme="minorHAnsi"/>
-        </w:rPr>
-        <w:t xml:space="preserve">        </w:t>
-      </w:r>
-      <w:proofErr w:type="spellStart"/>
-      <w:proofErr w:type="gramStart"/>
-      <w:r>
-        <w:rPr>
-          <w:rFonts w:cstheme="minorHAnsi"/>
-        </w:rPr>
-        <w:t>deleteRule</w:t>
-      </w:r>
-      <w:proofErr w:type="spellEnd"/>
-      <w:proofErr w:type="gramEnd"/>
-      <w:r>
-        <w:rPr>
-          <w:rFonts w:cstheme="minorHAnsi"/>
-        </w:rPr>
-        <w:t xml:space="preserve"> &lt;- -1</w:t>
-      </w:r>
-    </w:p>
-    <w:p>
-      <w:pPr>
-        <w:ind w:firstLine="708"/>
-        <w:rPr>
-          <w:rFonts w:cstheme="minorHAnsi"/>
-        </w:rPr>
-      </w:pPr>
-      <w:r>
-        <w:rPr>
-          <w:rFonts w:cstheme="minorHAnsi"/>
-        </w:rPr>
-        <w:t xml:space="preserve">      </w:t>
-      </w:r>
-      <w:proofErr w:type="gramStart"/>
-      <w:r>
-        <w:rPr>
-          <w:rFonts w:cstheme="minorHAnsi"/>
-        </w:rPr>
-        <w:t>Sinon:</w:t>
-      </w:r>
-      <w:proofErr w:type="gramEnd"/>
-    </w:p>
-    <w:p>
-      <w:pPr>
-        <w:ind w:firstLine="708"/>
-        <w:rPr>
-          <w:rFonts w:cstheme="minorHAnsi"/>
-        </w:rPr>
-      </w:pPr>
-      <w:r>
-        <w:rPr>
-          <w:rFonts w:cstheme="minorHAnsi"/>
-        </w:rPr>
-        <w:t xml:space="preserve">        </w:t>
-      </w:r>
-      <w:proofErr w:type="spellStart"/>
-      <w:proofErr w:type="gramStart"/>
-      <w:r>
-        <w:rPr>
-          <w:rFonts w:cstheme="minorHAnsi"/>
-        </w:rPr>
-        <w:t>toConnect</w:t>
-      </w:r>
-      <w:proofErr w:type="spellEnd"/>
-      <w:proofErr w:type="gramEnd"/>
-      <w:r>
-        <w:rPr>
-          <w:rFonts w:cstheme="minorHAnsi"/>
-        </w:rPr>
-        <w:t xml:space="preserve"> &lt;- </w:t>
-      </w:r>
-      <w:proofErr w:type="spellStart"/>
-      <w:r>
-        <w:rPr>
-          <w:rFonts w:cstheme="minorHAnsi"/>
-        </w:rPr>
-        <w:t>toDelete</w:t>
-      </w:r>
-      <w:proofErr w:type="spellEnd"/>
-    </w:p>
-    <w:p>
-      <w:pPr>
-        <w:ind w:firstLine="708"/>
-        <w:rPr>
-          <w:rFonts w:cstheme="minorHAnsi"/>
-          <w:lang w:val="en-GB"/>
-        </w:rPr>
-      </w:pPr>
-      <w:r>
-        <w:rPr>
-          <w:rFonts w:cstheme="minorHAnsi"/>
-        </w:rPr>
-        <w:lastRenderedPageBreak/>
-        <w:t xml:space="preserve">        </w:t>
-      </w:r>
-      <w:proofErr w:type="spellStart"/>
-      <w:r>
-        <w:rPr>
-          <w:rFonts w:cstheme="minorHAnsi"/>
-          <w:lang w:val="en-GB"/>
-        </w:rPr>
-        <w:t>toDelete</w:t>
-      </w:r>
-      <w:proofErr w:type="spellEnd"/>
-      <w:r>
-        <w:rPr>
-          <w:rFonts w:cstheme="minorHAnsi"/>
-          <w:lang w:val="en-GB"/>
-        </w:rPr>
-        <w:t xml:space="preserve"> &lt;- next(</w:t>
-      </w:r>
-      <w:proofErr w:type="spellStart"/>
-      <w:r>
-        <w:rPr>
-          <w:rFonts w:cstheme="minorHAnsi"/>
-          <w:lang w:val="en-GB"/>
-        </w:rPr>
-        <w:t>toDelete</w:t>
-      </w:r>
-      <w:proofErr w:type="spellEnd"/>
-      <w:r>
-        <w:rPr>
-          <w:rFonts w:cstheme="minorHAnsi"/>
-          <w:lang w:val="en-GB"/>
-        </w:rPr>
-        <w:t>)</w:t>
-      </w:r>
-    </w:p>
-    <w:p>
-      <w:pPr>
-        <w:ind w:firstLine="708"/>
-        <w:rPr>
-          <w:rFonts w:cstheme="minorHAnsi"/>
-          <w:lang w:val="en-GB"/>
-        </w:rPr>
-      </w:pPr>
-      <w:r>
-        <w:rPr>
-          <w:rFonts w:cstheme="minorHAnsi"/>
-          <w:lang w:val="en-GB"/>
-        </w:rPr>
-        <w:t xml:space="preserve">      </w:t>
-      </w:r>
-      <w:proofErr w:type="spellStart"/>
-      <w:r>
-        <w:rPr>
-          <w:rFonts w:cstheme="minorHAnsi"/>
-          <w:lang w:val="en-GB"/>
-        </w:rPr>
-        <w:t>FinSi</w:t>
-      </w:r>
-      <w:proofErr w:type="spellEnd"/>
-    </w:p>
-    <w:p>
-      <w:pPr>
-        <w:ind w:firstLine="708"/>
-        <w:rPr>
-          <w:rFonts w:cstheme="minorHAnsi"/>
-          <w:lang w:val="en-GB"/>
-        </w:rPr>
-      </w:pPr>
-      <w:r>
-        <w:rPr>
-          <w:rFonts w:cstheme="minorHAnsi"/>
-          <w:lang w:val="en-GB"/>
-        </w:rPr>
-        <w:t xml:space="preserve">      j &lt;- j+1</w:t>
-      </w:r>
-    </w:p>
-    <w:p>
-      <w:pPr>
-        <w:ind w:firstLine="708"/>
-        <w:rPr>
-          <w:rFonts w:cstheme="minorHAnsi"/>
-        </w:rPr>
-      </w:pPr>
-      <w:r>
-        <w:rPr>
-          <w:rFonts w:cstheme="minorHAnsi"/>
-          <w:lang w:val="en-GB"/>
-        </w:rPr>
-        <w:t xml:space="preserve">    </w:t>
-      </w:r>
-      <w:proofErr w:type="spellStart"/>
-      <w:r>
-        <w:rPr>
-          <w:rFonts w:cstheme="minorHAnsi"/>
-        </w:rPr>
-        <w:t>FinTantQue</w:t>
-      </w:r>
-      <w:proofErr w:type="spellEnd"/>
-    </w:p>
-    <w:p>
-      <w:pPr>
-        <w:ind w:firstLine="708"/>
-        <w:rPr>
-          <w:rFonts w:cstheme="minorHAnsi"/>
-        </w:rPr>
-      </w:pPr>
-      <w:r>
-        <w:rPr>
-          <w:rFonts w:cstheme="minorHAnsi"/>
-        </w:rPr>
-        <w:t xml:space="preserve">    Si </w:t>
-      </w:r>
-      <w:proofErr w:type="spellStart"/>
-      <w:r>
-        <w:rPr>
-          <w:rFonts w:cstheme="minorHAnsi"/>
-        </w:rPr>
-        <w:t>toDelete</w:t>
-      </w:r>
-      <w:proofErr w:type="spellEnd"/>
-      <w:r>
-        <w:rPr>
-          <w:rFonts w:cstheme="minorHAnsi"/>
-        </w:rPr>
-        <w:t>==</w:t>
-      </w:r>
-      <w:proofErr w:type="spellStart"/>
-      <w:r>
-        <w:rPr>
-          <w:rFonts w:cstheme="minorHAnsi"/>
-        </w:rPr>
-        <w:t>toConnect</w:t>
-      </w:r>
-      <w:proofErr w:type="spellEnd"/>
-      <w:r>
-        <w:rPr>
-          <w:rFonts w:cstheme="minorHAnsi"/>
-        </w:rPr>
-        <w:t xml:space="preserve"> </w:t>
-      </w:r>
-      <w:proofErr w:type="gramStart"/>
-      <w:r>
-        <w:rPr>
-          <w:rFonts w:cstheme="minorHAnsi"/>
-        </w:rPr>
-        <w:t>alors:</w:t>
-      </w:r>
-      <w:proofErr w:type="gramEnd"/>
-      <w:r>
-        <w:rPr>
-          <w:rFonts w:cstheme="minorHAnsi"/>
-        </w:rPr>
-        <w:t xml:space="preserve"> //cas </w:t>
-      </w:r>
-      <w:proofErr w:type="spellStart"/>
-      <w:r>
-        <w:rPr>
-          <w:rFonts w:cstheme="minorHAnsi"/>
-        </w:rPr>
-        <w:t>ou</w:t>
-      </w:r>
-      <w:proofErr w:type="spellEnd"/>
-      <w:r>
-        <w:rPr>
-          <w:rFonts w:cstheme="minorHAnsi"/>
-        </w:rPr>
-        <w:t xml:space="preserve"> le premier élément de la liste est </w:t>
-      </w:r>
-      <w:proofErr w:type="spellStart"/>
-      <w:r>
-        <w:rPr>
-          <w:rFonts w:cstheme="minorHAnsi"/>
-        </w:rPr>
-        <w:t>suprimer</w:t>
-      </w:r>
-      <w:proofErr w:type="spellEnd"/>
-    </w:p>
-    <w:p>
-      <w:pPr>
-        <w:ind w:firstLine="708"/>
-        <w:rPr>
-          <w:rFonts w:cstheme="minorHAnsi"/>
-          <w:lang w:val="en-GB"/>
-        </w:rPr>
-      </w:pPr>
-      <w:r>
-        <w:rPr>
-          <w:rFonts w:cstheme="minorHAnsi"/>
-        </w:rPr>
-        <w:t xml:space="preserve">      </w:t>
-      </w:r>
-      <w:r>
-        <w:rPr>
-          <w:rFonts w:cstheme="minorHAnsi"/>
-          <w:lang w:val="en-GB"/>
-        </w:rPr>
-        <w:t xml:space="preserve">BC &lt;- </w:t>
-      </w:r>
-      <w:proofErr w:type="gramStart"/>
-      <w:r>
-        <w:rPr>
-          <w:rFonts w:cstheme="minorHAnsi"/>
-          <w:lang w:val="en-GB"/>
-        </w:rPr>
-        <w:t>next(</w:t>
-      </w:r>
-      <w:proofErr w:type="gramEnd"/>
-      <w:r>
-        <w:rPr>
-          <w:rFonts w:cstheme="minorHAnsi"/>
-          <w:lang w:val="en-GB"/>
-        </w:rPr>
-        <w:t>BC)</w:t>
-      </w:r>
-    </w:p>
-    <w:p>
-      <w:pPr>
-        <w:ind w:firstLine="708"/>
-        <w:rPr>
-          <w:rFonts w:cstheme="minorHAnsi"/>
-        </w:rPr>
-      </w:pPr>
-      <w:r>
-        <w:rPr>
-          <w:rFonts w:cstheme="minorHAnsi"/>
-          <w:lang w:val="en-GB"/>
-        </w:rPr>
-        <w:t xml:space="preserve">    </w:t>
-      </w:r>
-      <w:proofErr w:type="spellStart"/>
-      <w:r>
-        <w:rPr>
-          <w:rFonts w:cstheme="minorHAnsi"/>
-          <w:lang w:val="en-GB"/>
-        </w:rPr>
-        <w:t>Sinon</w:t>
-      </w:r>
-      <w:proofErr w:type="spellEnd"/>
-      <w:r>
-        <w:rPr>
-          <w:rFonts w:cstheme="minorHAnsi"/>
-          <w:lang w:val="en-GB"/>
-        </w:rPr>
-        <w:t xml:space="preserve"> Si next(</w:t>
-      </w:r>
-      <w:proofErr w:type="spellStart"/>
-      <w:r>
-        <w:rPr>
-          <w:rFonts w:cstheme="minorHAnsi"/>
-          <w:lang w:val="en-GB"/>
-        </w:rPr>
-        <w:t>toDelete</w:t>
-      </w:r>
-      <w:proofErr w:type="spellEnd"/>
-      <w:proofErr w:type="gramStart"/>
-      <w:r>
-        <w:rPr>
-          <w:rFonts w:cstheme="minorHAnsi"/>
-          <w:lang w:val="en-GB"/>
-        </w:rPr>
-        <w:t>) !</w:t>
-      </w:r>
-      <w:proofErr w:type="gramEnd"/>
-      <w:r>
-        <w:rPr>
-          <w:rFonts w:cstheme="minorHAnsi"/>
-          <w:lang w:val="en-GB"/>
-        </w:rPr>
-        <w:t xml:space="preserve">= </w:t>
-      </w:r>
-      <w:r>
-        <w:rPr>
-          <w:rFonts w:cstheme="minorHAnsi"/>
-        </w:rPr>
-        <w:t xml:space="preserve">INDEFINI alors://Cas en </w:t>
-      </w:r>
-      <w:proofErr w:type="spellStart"/>
-      <w:r>
-        <w:rPr>
-          <w:rFonts w:cstheme="minorHAnsi"/>
-        </w:rPr>
-        <w:t>millieu</w:t>
-      </w:r>
-      <w:proofErr w:type="spellEnd"/>
-      <w:r>
-        <w:rPr>
-          <w:rFonts w:cstheme="minorHAnsi"/>
-        </w:rPr>
-        <w:t xml:space="preserve"> de liste</w:t>
-      </w:r>
-    </w:p>
-    <w:p>
-      <w:pPr>
-        <w:ind w:firstLine="708"/>
-        <w:rPr>
-          <w:rFonts w:cstheme="minorHAnsi"/>
-        </w:rPr>
-      </w:pPr>
-      <w:r>
-        <w:rPr>
-          <w:rFonts w:cstheme="minorHAnsi"/>
-        </w:rPr>
-        <w:t xml:space="preserve">      </w:t>
-      </w:r>
-      <w:proofErr w:type="spellStart"/>
-      <w:proofErr w:type="gramStart"/>
-      <w:r>
-        <w:rPr>
-          <w:rFonts w:cstheme="minorHAnsi"/>
-        </w:rPr>
-        <w:t>toConnect</w:t>
-      </w:r>
-      <w:proofErr w:type="spellEnd"/>
-      <w:proofErr w:type="gramEnd"/>
-      <w:r>
-        <w:rPr>
-          <w:rFonts w:cstheme="minorHAnsi"/>
-        </w:rPr>
-        <w:t xml:space="preserve"> &lt;- </w:t>
-      </w:r>
-      <w:proofErr w:type="spellStart"/>
-      <w:r>
-        <w:rPr>
-          <w:rFonts w:cstheme="minorHAnsi"/>
-        </w:rPr>
-        <w:t>next</w:t>
-      </w:r>
-      <w:proofErr w:type="spellEnd"/>
-      <w:r>
-        <w:rPr>
-          <w:rFonts w:cstheme="minorHAnsi"/>
-        </w:rPr>
-        <w:t>(</w:t>
-      </w:r>
-      <w:proofErr w:type="spellStart"/>
-      <w:r>
-        <w:rPr>
-          <w:rFonts w:cstheme="minorHAnsi"/>
-        </w:rPr>
-        <w:t>next</w:t>
-      </w:r>
-      <w:proofErr w:type="spellEnd"/>
-      <w:r>
-        <w:rPr>
-          <w:rFonts w:cstheme="minorHAnsi"/>
-        </w:rPr>
-        <w:t>(</w:t>
-      </w:r>
-      <w:proofErr w:type="spellStart"/>
-      <w:r>
-        <w:rPr>
-          <w:rFonts w:cstheme="minorHAnsi"/>
-        </w:rPr>
-        <w:t>toConnect</w:t>
-      </w:r>
-      <w:proofErr w:type="spellEnd"/>
-      <w:r>
-        <w:rPr>
-          <w:rFonts w:cstheme="minorHAnsi"/>
-        </w:rPr>
-        <w:t>));</w:t>
-      </w:r>
-    </w:p>
-    <w:p>
-      <w:pPr>
-        <w:ind w:firstLine="708"/>
-        <w:rPr>
-          <w:rFonts w:cstheme="minorHAnsi"/>
-        </w:rPr>
-      </w:pPr>
-      <w:r>
-        <w:rPr>
-          <w:rFonts w:cstheme="minorHAnsi"/>
-        </w:rPr>
-        <w:t xml:space="preserve">    Sinon://Cas en fin de liste</w:t>
-      </w:r>
-    </w:p>
-    <w:p>
-      <w:pPr>
-        <w:ind w:firstLine="708"/>
-        <w:rPr>
-          <w:rFonts w:cstheme="minorHAnsi"/>
-          <w:lang w:val="en-GB"/>
-        </w:rPr>
-      </w:pPr>
-      <w:r>
-        <w:rPr>
-          <w:rFonts w:cstheme="minorHAnsi"/>
-        </w:rPr>
-        <w:t xml:space="preserve">      </w:t>
-      </w:r>
-      <w:r>
-        <w:rPr>
-          <w:rFonts w:cstheme="minorHAnsi"/>
-          <w:lang w:val="en-GB"/>
-        </w:rPr>
-        <w:t>next(</w:t>
-      </w:r>
-      <w:proofErr w:type="spellStart"/>
-      <w:r>
-        <w:rPr>
-          <w:rFonts w:cstheme="minorHAnsi"/>
-          <w:lang w:val="en-GB"/>
-        </w:rPr>
-        <w:t>toConnect</w:t>
-      </w:r>
-      <w:proofErr w:type="spellEnd"/>
-      <w:r>
-        <w:rPr>
-          <w:rFonts w:cstheme="minorHAnsi"/>
-          <w:lang w:val="en-GB"/>
-        </w:rPr>
-        <w:t>) &lt;- INDEFINI</w:t>
-      </w:r>
-    </w:p>
-    <w:p>
-      <w:pPr>
-        <w:ind w:firstLine="708"/>
-        <w:rPr>
-          <w:rFonts w:cstheme="minorHAnsi"/>
-          <w:lang w:val="en-GB"/>
-        </w:rPr>
-      </w:pPr>
-      <w:r>
-        <w:rPr>
-          <w:rFonts w:cstheme="minorHAnsi"/>
-          <w:lang w:val="en-GB"/>
-        </w:rPr>
-        <w:t xml:space="preserve">    </w:t>
-      </w:r>
-      <w:proofErr w:type="spellStart"/>
-      <w:r>
-        <w:rPr>
-          <w:rFonts w:cstheme="minorHAnsi"/>
-          <w:lang w:val="en-GB"/>
-        </w:rPr>
-        <w:t>FinSi</w:t>
-      </w:r>
-      <w:proofErr w:type="spellEnd"/>
-    </w:p>
-    <w:p>
-      <w:pPr>
-        <w:ind w:firstLine="708"/>
-        <w:rPr>
-          <w:rFonts w:cstheme="minorHAnsi"/>
-          <w:lang w:val="en-GB"/>
-        </w:rPr>
-      </w:pPr>
-      <w:r>
-        <w:rPr>
-          <w:rFonts w:cstheme="minorHAnsi"/>
-          <w:lang w:val="en-GB"/>
-        </w:rPr>
-        <w:t xml:space="preserve">    </w:t>
-      </w:r>
-      <w:proofErr w:type="spellStart"/>
-      <w:r>
-        <w:rPr>
-          <w:rFonts w:cstheme="minorHAnsi"/>
-          <w:lang w:val="en-GB"/>
-        </w:rPr>
-        <w:t>suppr</w:t>
-      </w:r>
-      <w:proofErr w:type="spellEnd"/>
-      <w:r>
-        <w:rPr>
-          <w:rFonts w:cstheme="minorHAnsi"/>
-          <w:lang w:val="en-GB"/>
-        </w:rPr>
-        <w:t>(</w:t>
-      </w:r>
-      <w:proofErr w:type="spellStart"/>
-      <w:r>
-        <w:rPr>
-          <w:rFonts w:cstheme="minorHAnsi"/>
-          <w:lang w:val="en-GB"/>
-        </w:rPr>
-        <w:t>toDelete</w:t>
-      </w:r>
-      <w:proofErr w:type="spellEnd"/>
-      <w:r>
-        <w:rPr>
-          <w:rFonts w:cstheme="minorHAnsi"/>
-          <w:lang w:val="en-GB"/>
-        </w:rPr>
-        <w:t>)</w:t>
-      </w:r>
-    </w:p>
-    <w:p>
-      <w:pPr>
-        <w:ind w:firstLine="708"/>
-        <w:rPr>
-          <w:rFonts w:cstheme="minorHAnsi"/>
-        </w:rPr>
-      </w:pPr>
-      <w:r>
-        <w:rPr>
-          <w:rFonts w:cstheme="minorHAnsi"/>
-        </w:rPr>
-        <w:t>FIN</w:t>
-      </w:r>
-    </w:p>
-    <w:p>
-      <w:pPr>
-        <w:ind w:firstLine="708"/>
-        <w:rPr>
-          <w:rFonts w:cstheme="minorHAnsi"/>
-        </w:rPr>
-      </w:pPr>
-    </w:p>
-    <w:p>
-      <w:pPr>
-        <w:ind w:firstLine="708"/>
-        <w:rPr>
-          <w:rFonts w:cstheme="minorHAnsi"/>
-        </w:rPr>
-      </w:pPr>
-    </w:p>
-    <w:p>
-      <w:pPr>
-        <w:ind w:firstLine="708"/>
-        <w:rPr>
-          <w:rFonts w:cstheme="minorHAnsi"/>
-        </w:rPr>
-      </w:pPr>
-    </w:p>
-    <w:p>
-      <w:pPr>
-        <w:ind w:firstLine="708"/>
-        <w:rPr>
-          <w:rFonts w:cstheme="minorHAnsi"/>
-        </w:rPr>
-      </w:pPr>
-    </w:p>
-    <w:p>
-      <w:pPr>
-        <w:ind w:firstLine="708"/>
-        <w:rPr>
-          <w:rFonts w:cstheme="minorHAnsi"/>
-        </w:rPr>
-      </w:pPr>
-    </w:p>
-    <w:p>
-      <w:pPr>
-        <w:ind w:firstLine="708"/>
-        <w:rPr>
-          <w:rFonts w:cstheme="minorHAnsi"/>
-        </w:rPr>
-      </w:pPr>
-    </w:p>
-    <w:p>
-      <w:pPr>
-        <w:ind w:firstLine="708"/>
-        <w:rPr>
-          <w:rFonts w:cstheme="minorHAnsi"/>
-        </w:rPr>
-      </w:pPr>
-    </w:p>
-    <w:p>
-      <w:pPr>
-        <w:ind w:firstLine="708"/>
-        <w:rPr>
-          <w:rFonts w:cstheme="minorHAnsi"/>
-        </w:rPr>
-      </w:pPr>
-    </w:p>
-    <w:p>
-      <w:pPr>
-        <w:ind w:firstLine="708"/>
-        <w:rPr>
-          <w:rFonts w:cstheme="minorHAnsi"/>
-        </w:rPr>
-      </w:pPr>
-    </w:p>
-    <w:p>
-      <w:pPr>
-        <w:ind w:firstLine="708"/>
-        <w:rPr>
-          <w:rFonts w:cstheme="minorHAnsi"/>
-        </w:rPr>
-      </w:pPr>
-    </w:p>
-    <w:p>
-      <w:pPr>
-        <w:ind w:firstLine="708"/>
-        <w:rPr>
-          <w:rFonts w:cstheme="minorHAnsi"/>
-        </w:rPr>
-      </w:pPr>
-    </w:p>
-    <w:p>
-      <w:pPr>
-        <w:ind w:firstLine="708"/>
-        <w:rPr>
-          <w:rFonts w:cstheme="minorHAnsi"/>
-        </w:rPr>
-      </w:pPr>
-    </w:p>
-    <w:p>
-      <w:pPr>
-        <w:ind w:firstLine="708"/>
-        <w:rPr>
-          <w:rFonts w:cstheme="minorHAnsi"/>
-        </w:rPr>
-      </w:pPr>
-    </w:p>
-    <w:p>
-      <w:pPr>
-        <w:ind w:firstLine="708"/>
-        <w:rPr>
-          <w:rFonts w:cstheme="minorHAnsi"/>
-        </w:rPr>
-      </w:pPr>
-    </w:p>
-    <w:p>
-      <w:pPr>
-        <w:ind w:firstLine="708"/>
-        <w:rPr>
-          <w:rFonts w:cstheme="minorHAnsi"/>
-        </w:rPr>
-      </w:pPr>
-    </w:p>
-    <w:p>
-      <w:pPr>
-        <w:ind w:firstLine="708"/>
-        <w:rPr>
-          <w:rFonts w:cstheme="minorHAnsi"/>
-        </w:rPr>
-      </w:pPr>
-    </w:p>
-    <w:p>
-      <w:pPr>
-        <w:ind w:firstLine="708"/>
-        <w:rPr>
-          <w:rFonts w:cstheme="minorHAnsi"/>
-        </w:rPr>
-      </w:pPr>
-    </w:p>
-    <w:p>
-      <w:pPr>
-        <w:rPr>
-          <w:rFonts w:cstheme="minorHAnsi"/>
-        </w:rPr>
-      </w:pPr>
-    </w:p>
-    <w:p>
-      <w:pPr>
+        <w:rPr>
+          <w:rFonts w:cstheme="minorHAnsi"/>
+        </w:rPr>
+      </w:pPr>
+    </w:p>
+    <w:p>
+      <w:pPr>
+        <w:ind w:firstLine="708"/>
+        <w:rPr>
+          <w:rFonts w:cstheme="minorHAnsi"/>
+        </w:rPr>
+      </w:pPr>
+    </w:p>
+    <w:p>
+      <w:pPr>
+        <w:ind w:firstLine="708"/>
+        <w:rPr>
+          <w:rFonts w:cstheme="minorHAnsi"/>
+        </w:rPr>
+      </w:pPr>
+    </w:p>
+    <w:p>
+      <w:pPr>
+        <w:ind w:firstLine="708"/>
+        <w:rPr>
+          <w:rFonts w:cstheme="minorHAnsi"/>
+        </w:rPr>
+      </w:pPr>
+    </w:p>
+    <w:p>
+      <w:pPr>
+        <w:ind w:firstLine="708"/>
+        <w:rPr>
+          <w:rFonts w:cstheme="minorHAnsi"/>
+        </w:rPr>
+      </w:pPr>
+    </w:p>
+    <w:p>
+      <w:pPr>
+        <w:ind w:firstLine="708"/>
+        <w:rPr>
+          <w:rFonts w:cstheme="minorHAnsi"/>
+        </w:rPr>
+      </w:pPr>
+    </w:p>
+    <w:p>
+      <w:pPr>
+        <w:ind w:firstLine="708"/>
+        <w:rPr>
+          <w:rFonts w:cstheme="minorHAnsi"/>
+        </w:rPr>
+      </w:pPr>
+    </w:p>
+    <w:p>
+      <w:pPr>
+        <w:ind w:firstLine="708"/>
+        <w:rPr>
+          <w:rFonts w:cstheme="minorHAnsi"/>
+        </w:rPr>
+      </w:pPr>
+    </w:p>
+    <w:p>
+      <w:pPr>
+        <w:ind w:firstLine="708"/>
+        <w:rPr>
+          <w:rFonts w:cstheme="minorHAnsi"/>
+        </w:rPr>
+      </w:pPr>
+    </w:p>
+    <w:p>
+      <w:pPr>
+        <w:ind w:firstLine="708"/>
+        <w:rPr>
+          <w:rFonts w:cstheme="minorHAnsi"/>
+        </w:rPr>
+      </w:pPr>
+    </w:p>
+    <w:p>
+      <w:pPr>
+        <w:ind w:firstLine="708"/>
+        <w:rPr>
+          <w:rFonts w:cstheme="minorHAnsi"/>
+        </w:rPr>
+      </w:pPr>
+    </w:p>
+    <w:p>
+      <w:pPr>
+        <w:ind w:firstLine="708"/>
+        <w:rPr>
+          <w:rFonts w:cstheme="minorHAnsi"/>
+        </w:rPr>
+      </w:pPr>
+    </w:p>
+    <w:p>
+      <w:pPr>
+        <w:ind w:firstLine="708"/>
+        <w:rPr>
+          <w:rFonts w:cstheme="minorHAnsi"/>
+        </w:rPr>
+      </w:pPr>
+    </w:p>
+    <w:p>
+      <w:pPr>
+        <w:ind w:firstLine="708"/>
+        <w:rPr>
+          <w:rFonts w:cstheme="minorHAnsi"/>
+        </w:rPr>
+      </w:pPr>
+    </w:p>
+    <w:p>
+      <w:pPr>
+        <w:ind w:firstLine="708"/>
+        <w:rPr>
+          <w:rFonts w:cstheme="minorHAnsi"/>
+        </w:rPr>
+      </w:pPr>
+    </w:p>
+    <w:p>
+      <w:pPr>
+        <w:ind w:firstLine="708"/>
+        <w:rPr>
+          <w:rFonts w:cstheme="minorHAnsi"/>
+        </w:rPr>
+      </w:pPr>
+    </w:p>
+    <w:p>
+      <w:pPr>
+        <w:ind w:firstLine="708"/>
+        <w:rPr>
+          <w:rFonts w:cstheme="minorHAnsi"/>
+        </w:rPr>
+      </w:pPr>
+    </w:p>
+    <w:p>
+      <w:pPr>
+        <w:ind w:firstLine="708"/>
+        <w:rPr>
+          <w:rFonts w:cstheme="minorHAnsi"/>
+        </w:rPr>
+      </w:pPr>
+    </w:p>
+    <w:p>
+      <w:pPr>
+        <w:ind w:firstLine="708"/>
+        <w:rPr>
+          <w:rFonts w:cstheme="minorHAnsi"/>
+        </w:rPr>
+      </w:pPr>
+    </w:p>
+    <w:p>
+      <w:pPr>
+        <w:ind w:firstLine="708"/>
+        <w:rPr>
+          <w:rFonts w:cstheme="minorHAnsi"/>
+        </w:rPr>
+      </w:pPr>
+    </w:p>
+    <w:p>
+      <w:pPr>
+        <w:ind w:firstLine="708"/>
+        <w:rPr>
+          <w:rFonts w:cstheme="minorHAnsi"/>
+        </w:rPr>
+      </w:pPr>
+    </w:p>
+    <w:p>
+      <w:pPr>
+        <w:ind w:firstLine="708"/>
+        <w:rPr>
+          <w:rFonts w:cstheme="minorHAnsi"/>
+        </w:rPr>
+      </w:pPr>
+    </w:p>
+    <w:p>
+      <w:pPr>
+        <w:ind w:firstLine="708"/>
+        <w:rPr>
+          <w:rFonts w:cstheme="minorHAnsi"/>
+        </w:rPr>
+      </w:pPr>
+    </w:p>
+    <w:p>
+      <w:pPr>
+        <w:ind w:firstLine="708"/>
+        <w:rPr>
+          <w:rFonts w:cstheme="minorHAnsi"/>
+        </w:rPr>
+      </w:pPr>
+    </w:p>
+    <w:p>
+      <w:pPr>
+        <w:ind w:firstLine="708"/>
         <w:rPr>
           <w:rFonts w:cstheme="minorHAnsi"/>
         </w:rPr>
@@ -15667,7 +14508,6 @@
           <w:sz w:val="48"/>
           <w:szCs w:val="48"/>
         </w:rPr>
-        <w:lastRenderedPageBreak/>
         <w:t>Jeux d’essais</w:t>
       </w:r>
     </w:p>
@@ -15678,475 +14518,54 @@
           <w:rFonts w:cstheme="minorHAnsi"/>
         </w:rPr>
       </w:pPr>
-      <w:r>
-        <w:rPr>
-          <w:noProof/>
-        </w:rPr>
-        <w:drawing>
-          <wp:anchor distT="0" distB="0" distL="114300" distR="114300" simplePos="0" relativeHeight="251661312" behindDoc="1" locked="0" layoutInCell="1" allowOverlap="1" wp14:anchorId="31937C75" wp14:editId="0CC01A9F">
-            <wp:simplePos x="0" y="0"/>
-            <wp:positionH relativeFrom="column">
-              <wp:posOffset>-242570</wp:posOffset>
-            </wp:positionH>
-            <wp:positionV relativeFrom="paragraph">
-              <wp:posOffset>248285</wp:posOffset>
-            </wp:positionV>
-            <wp:extent cx="5760720" cy="2601595"/>
-            <wp:effectExtent l="0" t="0" r="0" b="8255"/>
-            <wp:wrapNone/>
-            <wp:docPr id="3" name="Image 3"/>
-            <wp:cNvGraphicFramePr>
-              <a:graphicFrameLocks xmlns:a="http://schemas.openxmlformats.org/drawingml/2006/main" noChangeAspect="1"/>
-            </wp:cNvGraphicFramePr>
-            <a:graphic xmlns:a="http://schemas.openxmlformats.org/drawingml/2006/main">
-              <a:graphicData uri="http://schemas.openxmlformats.org/drawingml/2006/picture">
-                <pic:pic xmlns:pic="http://schemas.openxmlformats.org/drawingml/2006/picture">
-                  <pic:nvPicPr>
-                    <pic:cNvPr id="0" name="Picture 1"/>
-                    <pic:cNvPicPr>
-                      <a:picLocks noChangeAspect="1" noChangeArrowheads="1"/>
-                    </pic:cNvPicPr>
-                  </pic:nvPicPr>
-                  <pic:blipFill>
-                    <a:blip r:embed="rId8">
-                      <a:extLst>
-                        <a:ext uri="{28A0092B-C50C-407E-A947-70E740481C1C}">
-                          <a14:useLocalDpi xmlns:a14="http://schemas.microsoft.com/office/drawing/2010/main" val="0"/>
-                        </a:ext>
-                      </a:extLst>
-                    </a:blip>
-                    <a:srcRect/>
-                    <a:stretch>
-                      <a:fillRect/>
-                    </a:stretch>
-                  </pic:blipFill>
-                  <pic:spPr bwMode="auto">
-                    <a:xfrm>
-                      <a:off x="0" y="0"/>
-                      <a:ext cx="5760720" cy="2601595"/>
-                    </a:xfrm>
-                    <a:prstGeom prst="rect">
-                      <a:avLst/>
-                    </a:prstGeom>
-                    <a:noFill/>
-                    <a:ln>
-                      <a:noFill/>
-                    </a:ln>
-                  </pic:spPr>
-                </pic:pic>
-              </a:graphicData>
-            </a:graphic>
-          </wp:anchor>
-        </w:drawing>
-      </w:r>
-      <w:r>
-        <w:rPr>
-          <w:rFonts w:cstheme="minorHAnsi"/>
-        </w:rPr>
-        <w:t>Début du programme avec la base de connaissance pré-enregistrée dans un fichier .txt</w:t>
-      </w:r>
-    </w:p>
-    <w:p>
-      <w:pPr>
-        <w:ind w:firstLine="708"/>
-        <w:rPr>
-          <w:rFonts w:cstheme="minorHAnsi"/>
-        </w:rPr>
-      </w:pPr>
-    </w:p>
-    <w:p>
-      <w:pPr>
-        <w:ind w:firstLine="708"/>
-        <w:rPr>
-          <w:rFonts w:cstheme="minorHAnsi"/>
-        </w:rPr>
-      </w:pPr>
-    </w:p>
-    <w:p>
-      <w:pPr>
-        <w:ind w:firstLine="708"/>
-        <w:rPr>
-          <w:rFonts w:cstheme="minorHAnsi"/>
-        </w:rPr>
-      </w:pPr>
-    </w:p>
-    <w:p>
-      <w:pPr>
-        <w:ind w:firstLine="708"/>
-        <w:rPr>
-          <w:rFonts w:cstheme="minorHAnsi"/>
-        </w:rPr>
-      </w:pPr>
-    </w:p>
-    <w:p>
-      <w:pPr>
-        <w:ind w:firstLine="708"/>
-        <w:rPr>
-          <w:rFonts w:cstheme="minorHAnsi"/>
-        </w:rPr>
-      </w:pPr>
-    </w:p>
-    <w:p>
-      <w:pPr>
-        <w:ind w:firstLine="708"/>
-        <w:rPr>
-          <w:rFonts w:cstheme="minorHAnsi"/>
-        </w:rPr>
-      </w:pPr>
-    </w:p>
-    <w:p>
-      <w:pPr>
-        <w:ind w:firstLine="708"/>
-        <w:rPr>
-          <w:rFonts w:cstheme="minorHAnsi"/>
-        </w:rPr>
-      </w:pPr>
-    </w:p>
-    <w:p>
-      <w:pPr>
-        <w:ind w:firstLine="708"/>
-        <w:rPr>
-          <w:rFonts w:cstheme="minorHAnsi"/>
-        </w:rPr>
-      </w:pPr>
-    </w:p>
-    <w:p>
-      <w:pPr>
-        <w:ind w:firstLine="708"/>
-        <w:rPr>
-          <w:rFonts w:cstheme="minorHAnsi"/>
-        </w:rPr>
-      </w:pPr>
-    </w:p>
-    <w:p>
-      <w:pPr>
-        <w:ind w:firstLine="708"/>
-        <w:rPr>
-          <w:rFonts w:cstheme="minorHAnsi"/>
-        </w:rPr>
-      </w:pPr>
-    </w:p>
-    <w:p>
-      <w:pPr>
-        <w:ind w:firstLine="708"/>
-        <w:rPr>
-          <w:rFonts w:cstheme="minorHAnsi"/>
-        </w:rPr>
-      </w:pPr>
-      <w:r>
-        <w:rPr>
-          <w:rFonts w:cstheme="minorHAnsi"/>
-        </w:rPr>
-        <w:t>Depuis le menu toute la base de connaissances peut être modifié</w:t>
-      </w:r>
-    </w:p>
-    <w:p>
-      <w:pPr>
-        <w:rPr>
-          <w:rFonts w:cstheme="minorHAnsi"/>
-        </w:rPr>
-      </w:pPr>
-      <w:r>
-        <w:rPr>
-          <w:noProof/>
-        </w:rPr>
-        <w:drawing>
-          <wp:anchor distT="0" distB="0" distL="114300" distR="114300" simplePos="0" relativeHeight="251662336" behindDoc="1" locked="0" layoutInCell="1" allowOverlap="1" wp14:anchorId="07C63A11" wp14:editId="2C7F2962">
-            <wp:simplePos x="0" y="0"/>
-            <wp:positionH relativeFrom="column">
-              <wp:posOffset>-252095</wp:posOffset>
-            </wp:positionH>
-            <wp:positionV relativeFrom="paragraph">
-              <wp:posOffset>332740</wp:posOffset>
-            </wp:positionV>
-            <wp:extent cx="3552825" cy="1603706"/>
-            <wp:effectExtent l="0" t="0" r="0" b="0"/>
-            <wp:wrapNone/>
-            <wp:docPr id="4" name="Image 4"/>
-            <wp:cNvGraphicFramePr>
-              <a:graphicFrameLocks xmlns:a="http://schemas.openxmlformats.org/drawingml/2006/main" noChangeAspect="1"/>
-            </wp:cNvGraphicFramePr>
-            <a:graphic xmlns:a="http://schemas.openxmlformats.org/drawingml/2006/main">
-              <a:graphicData uri="http://schemas.openxmlformats.org/drawingml/2006/picture">
-                <pic:pic xmlns:pic="http://schemas.openxmlformats.org/drawingml/2006/picture">
-                  <pic:nvPicPr>
-                    <pic:cNvPr id="0" name="Picture 3"/>
-                    <pic:cNvPicPr>
-                      <a:picLocks noChangeAspect="1" noChangeArrowheads="1"/>
-                    </pic:cNvPicPr>
-                  </pic:nvPicPr>
-                  <pic:blipFill>
-                    <a:blip r:embed="rId9">
-                      <a:extLst>
-                        <a:ext uri="{28A0092B-C50C-407E-A947-70E740481C1C}">
-                          <a14:useLocalDpi xmlns:a14="http://schemas.microsoft.com/office/drawing/2010/main" val="0"/>
-                        </a:ext>
-                      </a:extLst>
-                    </a:blip>
-                    <a:srcRect/>
-                    <a:stretch>
-                      <a:fillRect/>
-                    </a:stretch>
-                  </pic:blipFill>
-                  <pic:spPr bwMode="auto">
-                    <a:xfrm>
-                      <a:off x="0" y="0"/>
-                      <a:ext cx="3552825" cy="1603706"/>
-                    </a:xfrm>
-                    <a:prstGeom prst="rect">
-                      <a:avLst/>
-                    </a:prstGeom>
-                    <a:noFill/>
-                    <a:ln>
-                      <a:noFill/>
-                    </a:ln>
-                  </pic:spPr>
-                </pic:pic>
-              </a:graphicData>
-            </a:graphic>
-          </wp:anchor>
-        </w:drawing>
-      </w:r>
-      <w:r>
-        <w:rPr>
-          <w:rFonts w:cstheme="minorHAnsi"/>
-        </w:rPr>
-        <w:t>Ci-dessous le menu permettant d’ajouter des propositions à la base de fait</w:t>
-      </w:r>
-    </w:p>
-    <w:p>
-      <w:pPr>
-        <w:ind w:firstLine="708"/>
-        <w:rPr>
-          <w:rFonts w:cstheme="minorHAnsi"/>
-        </w:rPr>
-      </w:pPr>
-    </w:p>
-    <w:p>
-      <w:pPr>
-        <w:ind w:firstLine="708"/>
-        <w:rPr>
-          <w:rFonts w:cstheme="minorHAnsi"/>
-        </w:rPr>
-      </w:pPr>
-    </w:p>
-    <w:p>
-      <w:pPr>
-        <w:ind w:firstLine="708"/>
-        <w:rPr>
-          <w:rFonts w:cstheme="minorHAnsi"/>
-        </w:rPr>
-      </w:pPr>
-    </w:p>
-    <w:p>
-      <w:pPr>
-        <w:ind w:firstLine="708"/>
-        <w:rPr>
-          <w:rFonts w:cstheme="minorHAnsi"/>
-        </w:rPr>
-      </w:pPr>
-    </w:p>
-    <w:p>
-      <w:pPr>
-        <w:ind w:firstLine="708"/>
-        <w:rPr>
-          <w:rFonts w:cstheme="minorHAnsi"/>
-        </w:rPr>
-      </w:pPr>
-    </w:p>
-    <w:p>
-      <w:pPr>
-        <w:ind w:firstLine="708"/>
-        <w:rPr>
-          <w:rFonts w:cstheme="minorHAnsi"/>
-        </w:rPr>
-      </w:pPr>
-    </w:p>
-    <w:p>
-      <w:pPr>
-        <w:ind w:firstLine="708"/>
-        <w:rPr>
-          <w:rFonts w:cstheme="minorHAnsi"/>
-        </w:rPr>
-      </w:pPr>
-    </w:p>
-    <w:p>
-      <w:pPr>
-        <w:rPr>
-          <w:rFonts w:cstheme="minorHAnsi"/>
-        </w:rPr>
-      </w:pPr>
-      <w:r>
-        <w:rPr>
-          <w:noProof/>
-        </w:rPr>
-        <w:drawing>
-          <wp:anchor distT="0" distB="0" distL="114300" distR="114300" simplePos="0" relativeHeight="251663360" behindDoc="1" locked="0" layoutInCell="1" allowOverlap="1" wp14:anchorId="320591F3" wp14:editId="257F885A">
-            <wp:simplePos x="0" y="0"/>
-            <wp:positionH relativeFrom="page">
-              <wp:posOffset>2676525</wp:posOffset>
-            </wp:positionH>
-            <wp:positionV relativeFrom="paragraph">
-              <wp:posOffset>-24130</wp:posOffset>
-            </wp:positionV>
-            <wp:extent cx="4779645" cy="1891416"/>
-            <wp:effectExtent l="0" t="0" r="1905" b="0"/>
-            <wp:wrapSquare wrapText="bothSides"/>
-            <wp:docPr id="5" name="Image 5"/>
-            <wp:cNvGraphicFramePr>
-              <a:graphicFrameLocks xmlns:a="http://schemas.openxmlformats.org/drawingml/2006/main" noChangeAspect="1"/>
-            </wp:cNvGraphicFramePr>
-            <a:graphic xmlns:a="http://schemas.openxmlformats.org/drawingml/2006/main">
-              <a:graphicData uri="http://schemas.openxmlformats.org/drawingml/2006/picture">
-                <pic:pic xmlns:pic="http://schemas.openxmlformats.org/drawingml/2006/picture">
-                  <pic:nvPicPr>
-                    <pic:cNvPr id="0" name="Picture 5"/>
-                    <pic:cNvPicPr>
-                      <a:picLocks noChangeAspect="1" noChangeArrowheads="1"/>
-                    </pic:cNvPicPr>
-                  </pic:nvPicPr>
-                  <pic:blipFill>
-                    <a:blip r:embed="rId10">
-                      <a:extLst>
-                        <a:ext uri="{28A0092B-C50C-407E-A947-70E740481C1C}">
-                          <a14:useLocalDpi xmlns:a14="http://schemas.microsoft.com/office/drawing/2010/main" val="0"/>
-                        </a:ext>
-                      </a:extLst>
-                    </a:blip>
-                    <a:srcRect/>
-                    <a:stretch>
-                      <a:fillRect/>
-                    </a:stretch>
-                  </pic:blipFill>
-                  <pic:spPr bwMode="auto">
-                    <a:xfrm>
-                      <a:off x="0" y="0"/>
-                      <a:ext cx="4779645" cy="1891416"/>
-                    </a:xfrm>
-                    <a:prstGeom prst="rect">
-                      <a:avLst/>
-                    </a:prstGeom>
-                    <a:noFill/>
-                    <a:ln>
-                      <a:noFill/>
-                    </a:ln>
-                  </pic:spPr>
-                </pic:pic>
-              </a:graphicData>
-            </a:graphic>
-            <wp14:sizeRelH relativeFrom="margin">
-              <wp14:pctWidth>0</wp14:pctWidth>
-            </wp14:sizeRelH>
-            <wp14:sizeRelV relativeFrom="margin">
-              <wp14:pctHeight>0</wp14:pctHeight>
-            </wp14:sizeRelV>
-          </wp:anchor>
-        </w:drawing>
-      </w:r>
-      <w:r>
-        <w:rPr>
-          <w:rFonts w:cstheme="minorHAnsi"/>
-        </w:rPr>
-        <w:t>Le menu permettant d’effectuer toutes les actions sur la base de faits et de lancer le moteur d’inférence, ainsi que d’afficher la base de faits</w:t>
-      </w:r>
-    </w:p>
-    <w:p>
-      <w:pPr>
-        <w:ind w:firstLine="708"/>
-        <w:rPr>
-          <w:rFonts w:cstheme="minorHAnsi"/>
-        </w:rPr>
-      </w:pPr>
-    </w:p>
-    <w:p>
-      <w:pPr>
-        <w:ind w:firstLine="708"/>
-        <w:rPr>
-          <w:rFonts w:cstheme="minorHAnsi"/>
-        </w:rPr>
-      </w:pPr>
-    </w:p>
-    <w:p>
-      <w:pPr>
-        <w:ind w:firstLine="708"/>
-        <w:rPr>
-          <w:rFonts w:cstheme="minorHAnsi"/>
-        </w:rPr>
-      </w:pPr>
-      <w:r>
-        <w:rPr>
-          <w:noProof/>
-        </w:rPr>
-        <w:lastRenderedPageBreak/>
-        <w:drawing>
-          <wp:inline distT="0" distB="0" distL="0" distR="0" wp14:anchorId="5DA73087" wp14:editId="4D3C1B36">
-            <wp:extent cx="2647950" cy="1971675"/>
-            <wp:effectExtent l="0" t="0" r="0" b="9525"/>
-            <wp:docPr id="6" name="Image 6"/>
-            <wp:cNvGraphicFramePr>
-              <a:graphicFrameLocks xmlns:a="http://schemas.openxmlformats.org/drawingml/2006/main" noChangeAspect="1"/>
-            </wp:cNvGraphicFramePr>
-            <a:graphic xmlns:a="http://schemas.openxmlformats.org/drawingml/2006/main">
-              <a:graphicData uri="http://schemas.openxmlformats.org/drawingml/2006/picture">
-                <pic:pic xmlns:pic="http://schemas.openxmlformats.org/drawingml/2006/picture">
-                  <pic:nvPicPr>
-                    <pic:cNvPr id="0" name="Picture 7"/>
-                    <pic:cNvPicPr>
-                      <a:picLocks noChangeAspect="1" noChangeArrowheads="1"/>
-                    </pic:cNvPicPr>
-                  </pic:nvPicPr>
-                  <pic:blipFill>
-                    <a:blip r:embed="rId11">
-                      <a:extLst>
-                        <a:ext uri="{28A0092B-C50C-407E-A947-70E740481C1C}">
-                          <a14:useLocalDpi xmlns:a14="http://schemas.microsoft.com/office/drawing/2010/main" val="0"/>
-                        </a:ext>
-                      </a:extLst>
-                    </a:blip>
-                    <a:srcRect/>
-                    <a:stretch>
-                      <a:fillRect/>
-                    </a:stretch>
-                  </pic:blipFill>
-                  <pic:spPr bwMode="auto">
-                    <a:xfrm>
-                      <a:off x="0" y="0"/>
-                      <a:ext cx="2647950" cy="1971675"/>
-                    </a:xfrm>
-                    <a:prstGeom prst="rect">
-                      <a:avLst/>
-                    </a:prstGeom>
-                    <a:noFill/>
-                    <a:ln>
-                      <a:noFill/>
-                    </a:ln>
-                  </pic:spPr>
-                </pic:pic>
-              </a:graphicData>
-            </a:graphic>
-          </wp:inline>
-        </w:drawing>
-      </w:r>
-      <w:r>
-        <w:rPr>
-          <w:rFonts w:cstheme="minorHAnsi"/>
-        </w:rPr>
-        <w:t xml:space="preserve"> Le résultat du système expert qui à déduit de </w:t>
-      </w:r>
-      <w:proofErr w:type="gramStart"/>
-      <w:r>
-        <w:rPr>
-          <w:rFonts w:cstheme="minorHAnsi"/>
-        </w:rPr>
-        <w:t>la</w:t>
-      </w:r>
-      <w:proofErr w:type="gramEnd"/>
-      <w:r>
-        <w:rPr>
-          <w:rFonts w:cstheme="minorHAnsi"/>
-        </w:rPr>
-        <w:t xml:space="preserve"> base de fait et de la base de connaissance toutes les propositions qui sont vrai.</w:t>
-      </w:r>
+    </w:p>
+    <w:p>
+      <w:pPr>
+        <w:ind w:firstLine="708"/>
+        <w:rPr>
+          <w:rFonts w:cstheme="minorHAnsi"/>
+        </w:rPr>
+      </w:pPr>
+    </w:p>
+    <w:p>
+      <w:pPr>
+        <w:ind w:firstLine="708"/>
+        <w:rPr>
+          <w:rFonts w:cstheme="minorHAnsi"/>
+        </w:rPr>
+      </w:pPr>
+    </w:p>
+    <w:p>
+      <w:pPr>
+        <w:ind w:firstLine="708"/>
+        <w:rPr>
+          <w:rFonts w:cstheme="minorHAnsi"/>
+        </w:rPr>
+      </w:pPr>
+    </w:p>
+    <w:p>
+      <w:pPr>
+        <w:ind w:firstLine="708"/>
+        <w:rPr>
+          <w:rFonts w:cstheme="minorHAnsi"/>
+        </w:rPr>
+      </w:pPr>
+    </w:p>
+    <w:p>
+      <w:pPr>
+        <w:ind w:firstLine="708"/>
+        <w:rPr>
+          <w:rFonts w:cstheme="minorHAnsi"/>
+        </w:rPr>
+      </w:pPr>
+    </w:p>
+    <w:p>
+      <w:pPr>
+        <w:ind w:firstLine="708"/>
+        <w:rPr>
+          <w:rFonts w:cstheme="minorHAnsi"/>
+        </w:rPr>
+      </w:pPr>
     </w:p>
     <w:p>
       <w:pPr>
@@ -16349,7 +14768,6 @@
           <w:sz w:val="48"/>
           <w:szCs w:val="48"/>
         </w:rPr>
-        <w:lastRenderedPageBreak/>
         <w:t>Commentaires</w:t>
       </w:r>
     </w:p>
@@ -16388,7 +14806,7 @@
                     <pic:cNvPicPr/>
                   </pic:nvPicPr>
                   <pic:blipFill>
-                    <a:blip r:embed="rId12">
+                    <a:blip r:embed="rId8">
                       <a:extLst>
                         <a:ext uri="{28A0092B-C50C-407E-A947-70E740481C1C}">
                           <a14:useLocalDpi xmlns:a14="http://schemas.microsoft.com/office/drawing/2010/main" val="0"/>
@@ -16517,7 +14935,7 @@
       </w:r>
     </w:p>
     <w:sectPr>
-      <w:footerReference w:type="default" r:id="rId13"/>
+      <w:footerReference w:type="default" r:id="rId9"/>
       <w:pgSz w:w="11906" w:h="16838"/>
       <w:pgMar w:top="1417" w:right="1417" w:bottom="1417" w:left="1417" w:header="708" w:footer="708" w:gutter="0"/>
       <w:cols w:space="708"/>

</xml_diff>